<commit_message>
i draw ERD and write report for web app
</commit_message>
<xml_diff>
--- a/report.docx
+++ b/report.docx
@@ -307,7 +307,30 @@
       <w:pPr>
         <w:bidi/>
         <w:rPr>
-          <w:rFonts w:asciiTheme="majorBidi" w:hAnsiTheme="majorBidi" w:cs="B Nazanin" w:hint="cs"/>
+          <w:rFonts w:asciiTheme="majorBidi" w:hAnsiTheme="majorBidi" w:cs="B Nazanin"/>
+          <w:sz w:val="28"/>
+          <w:szCs w:val="28"/>
+          <w:rtl/>
+          <w:lang w:bidi="fa-IR"/>
+        </w:rPr>
+      </w:pPr>
+      <w:r>
+        <w:rPr>
+          <w:rFonts w:asciiTheme="majorBidi" w:hAnsiTheme="majorBidi" w:cs="B Nazanin" w:hint="cs"/>
+          <w:sz w:val="28"/>
+          <w:szCs w:val="28"/>
+          <w:rtl/>
+          <w:lang w:bidi="fa-IR"/>
+        </w:rPr>
+        <w:lastRenderedPageBreak/>
+        <w:t>شرح موجویت ها</w:t>
+      </w:r>
+    </w:p>
+    <w:p>
+      <w:pPr>
+        <w:bidi/>
+        <w:rPr>
+          <w:rFonts w:asciiTheme="majorBidi" w:hAnsiTheme="majorBidi" w:cs="B Nazanin"/>
           <w:sz w:val="26"/>
           <w:szCs w:val="26"/>
           <w:rtl/>
@@ -317,147 +340,134 @@
       <w:r>
         <w:rPr>
           <w:rFonts w:asciiTheme="majorBidi" w:hAnsiTheme="majorBidi" w:cs="B Nazanin" w:hint="cs"/>
+          <w:sz w:val="28"/>
+          <w:szCs w:val="28"/>
+          <w:rtl/>
+          <w:lang w:bidi="fa-IR"/>
+        </w:rPr>
+        <w:t>در این پروژ</w:t>
+      </w:r>
+      <w:r>
+        <w:rPr>
+          <w:rFonts w:asciiTheme="majorBidi" w:hAnsiTheme="majorBidi" w:cs="B Nazanin" w:hint="cs"/>
+          <w:sz w:val="28"/>
+          <w:szCs w:val="28"/>
+          <w:rtl/>
+          <w:lang w:bidi="fa-IR"/>
+        </w:rPr>
+        <w:t xml:space="preserve">ه از 5 موجودیت شامل </w:t>
+      </w:r>
+      <w:r>
+        <w:rPr>
+          <w:rFonts w:asciiTheme="majorBidi" w:hAnsiTheme="majorBidi" w:cs="B Nazanin"/>
+          <w:sz w:val="24"/>
+          <w:szCs w:val="24"/>
+          <w:lang w:bidi="fa-IR"/>
+        </w:rPr>
+        <w:t>post</w:t>
+      </w:r>
+      <w:r>
+        <w:rPr>
+          <w:rFonts w:asciiTheme="majorBidi" w:hAnsiTheme="majorBidi" w:cs="B Nazanin" w:hint="cs"/>
+          <w:sz w:val="28"/>
+          <w:szCs w:val="28"/>
+          <w:rtl/>
+          <w:lang w:bidi="fa-IR"/>
+        </w:rPr>
+        <w:t xml:space="preserve">، </w:t>
+      </w:r>
+      <w:r>
+        <w:rPr>
+          <w:rFonts w:asciiTheme="majorBidi" w:hAnsiTheme="majorBidi" w:cs="B Nazanin"/>
+          <w:sz w:val="24"/>
+          <w:szCs w:val="24"/>
+          <w:lang w:bidi="fa-IR"/>
+        </w:rPr>
+        <w:t>like</w:t>
+      </w:r>
+      <w:r>
+        <w:rPr>
+          <w:rFonts w:asciiTheme="majorBidi" w:hAnsiTheme="majorBidi" w:cs="B Nazanin" w:hint="cs"/>
+          <w:sz w:val="28"/>
+          <w:szCs w:val="28"/>
+          <w:rtl/>
+          <w:lang w:bidi="fa-IR"/>
+        </w:rPr>
+        <w:t xml:space="preserve">، </w:t>
+      </w:r>
+      <w:r>
+        <w:rPr>
+          <w:rFonts w:asciiTheme="majorBidi" w:hAnsiTheme="majorBidi" w:cs="B Nazanin"/>
+          <w:sz w:val="24"/>
+          <w:szCs w:val="24"/>
+          <w:lang w:bidi="fa-IR"/>
+        </w:rPr>
+        <w:t>comment</w:t>
+      </w:r>
+      <w:r>
+        <w:rPr>
+          <w:rFonts w:asciiTheme="majorBidi" w:hAnsiTheme="majorBidi" w:cs="B Nazanin" w:hint="cs"/>
+          <w:sz w:val="28"/>
+          <w:szCs w:val="28"/>
+          <w:rtl/>
+          <w:lang w:bidi="fa-IR"/>
+        </w:rPr>
+        <w:t xml:space="preserve">، </w:t>
+      </w:r>
+      <w:r>
+        <w:rPr>
+          <w:rFonts w:asciiTheme="majorBidi" w:hAnsiTheme="majorBidi" w:cs="B Nazanin"/>
+          <w:sz w:val="24"/>
+          <w:szCs w:val="24"/>
+          <w:lang w:bidi="fa-IR"/>
+        </w:rPr>
+        <w:t>user</w:t>
+      </w:r>
+      <w:r>
+        <w:rPr>
+          <w:rFonts w:asciiTheme="majorBidi" w:hAnsiTheme="majorBidi" w:cs="B Nazanin" w:hint="cs"/>
+          <w:sz w:val="28"/>
+          <w:szCs w:val="28"/>
+          <w:rtl/>
+          <w:lang w:bidi="fa-IR"/>
+        </w:rPr>
+        <w:t xml:space="preserve"> و </w:t>
+      </w:r>
+      <w:r>
+        <w:rPr>
+          <w:rFonts w:asciiTheme="majorBidi" w:hAnsiTheme="majorBidi" w:cs="B Nazanin"/>
+          <w:sz w:val="24"/>
+          <w:szCs w:val="24"/>
+          <w:lang w:bidi="fa-IR"/>
+        </w:rPr>
+        <w:t>profile</w:t>
+      </w:r>
+      <w:r>
+        <w:rPr>
+          <w:rFonts w:asciiTheme="majorBidi" w:hAnsiTheme="majorBidi" w:cs="B Nazanin" w:hint="cs"/>
+          <w:sz w:val="28"/>
+          <w:szCs w:val="28"/>
+          <w:rtl/>
+          <w:lang w:bidi="fa-IR"/>
+        </w:rPr>
+        <w:t xml:space="preserve"> استفاده شده است. در ادامه به شرح موجودیت ها میپردازیم.</w:t>
+      </w:r>
+      <w:r>
+        <w:rPr>
+          <w:rFonts w:asciiTheme="majorBidi" w:hAnsiTheme="majorBidi" w:cs="B Nazanin" w:hint="cs"/>
           <w:sz w:val="26"/>
           <w:szCs w:val="26"/>
           <w:rtl/>
           <w:lang w:bidi="fa-IR"/>
         </w:rPr>
-        <w:lastRenderedPageBreak/>
-        <w:t>شرح موجویت ها</w:t>
-      </w:r>
-    </w:p>
-    <w:p>
-      <w:pPr>
-        <w:bidi/>
-        <w:rPr>
-          <w:rFonts w:asciiTheme="majorBidi" w:hAnsiTheme="majorBidi" w:cs="B Nazanin" w:hint="cs"/>
-          <w:sz w:val="26"/>
-          <w:szCs w:val="26"/>
-          <w:rtl/>
-          <w:lang w:bidi="fa-IR"/>
-        </w:rPr>
-      </w:pPr>
-      <w:r>
-        <w:rPr>
-          <w:rFonts w:asciiTheme="majorBidi" w:hAnsiTheme="majorBidi" w:cs="B Nazanin" w:hint="cs"/>
-          <w:sz w:val="26"/>
-          <w:szCs w:val="26"/>
-          <w:rtl/>
-          <w:lang w:bidi="fa-IR"/>
-        </w:rPr>
-        <w:t>در این پروژ</w:t>
-      </w:r>
-      <w:r>
-        <w:rPr>
-          <w:rFonts w:asciiTheme="majorBidi" w:hAnsiTheme="majorBidi" w:cs="B Nazanin" w:hint="cs"/>
-          <w:sz w:val="26"/>
-          <w:szCs w:val="26"/>
-          <w:rtl/>
-          <w:lang w:bidi="fa-IR"/>
-        </w:rPr>
-        <w:t xml:space="preserve">ه از 5 موجودیت شامل </w:t>
-      </w:r>
-      <w:r>
-        <w:rPr>
-          <w:rFonts w:asciiTheme="majorBidi" w:hAnsiTheme="majorBidi" w:cs="B Nazanin"/>
-          <w:sz w:val="26"/>
-          <w:szCs w:val="26"/>
-          <w:lang w:bidi="fa-IR"/>
-        </w:rPr>
-        <w:t>post</w:t>
-      </w:r>
-      <w:r>
-        <w:rPr>
-          <w:rFonts w:asciiTheme="majorBidi" w:hAnsiTheme="majorBidi" w:cs="B Nazanin" w:hint="cs"/>
-          <w:sz w:val="26"/>
-          <w:szCs w:val="26"/>
-          <w:rtl/>
-          <w:lang w:bidi="fa-IR"/>
-        </w:rPr>
-        <w:t xml:space="preserve"> ، </w:t>
-      </w:r>
-      <w:r>
-        <w:rPr>
-          <w:rFonts w:asciiTheme="majorBidi" w:hAnsiTheme="majorBidi" w:cs="B Nazanin"/>
-          <w:sz w:val="26"/>
-          <w:szCs w:val="26"/>
-          <w:lang w:bidi="fa-IR"/>
-        </w:rPr>
-        <w:t>like</w:t>
-      </w:r>
-      <w:r>
-        <w:rPr>
-          <w:rFonts w:asciiTheme="majorBidi" w:hAnsiTheme="majorBidi" w:cs="B Nazanin" w:hint="cs"/>
-          <w:sz w:val="26"/>
-          <w:szCs w:val="26"/>
-          <w:rtl/>
-          <w:lang w:bidi="fa-IR"/>
-        </w:rPr>
-        <w:t xml:space="preserve"> ، </w:t>
-      </w:r>
-      <w:r>
-        <w:rPr>
-          <w:rFonts w:asciiTheme="majorBidi" w:hAnsiTheme="majorBidi" w:cs="B Nazanin"/>
-          <w:sz w:val="26"/>
-          <w:szCs w:val="26"/>
-          <w:lang w:bidi="fa-IR"/>
-        </w:rPr>
-        <w:t>comment</w:t>
-      </w:r>
-      <w:r>
-        <w:rPr>
-          <w:rFonts w:asciiTheme="majorBidi" w:hAnsiTheme="majorBidi" w:cs="B Nazanin" w:hint="cs"/>
-          <w:sz w:val="26"/>
-          <w:szCs w:val="26"/>
-          <w:rtl/>
-          <w:lang w:bidi="fa-IR"/>
-        </w:rPr>
-        <w:t xml:space="preserve"> ، </w:t>
-      </w:r>
-      <w:r>
-        <w:rPr>
-          <w:rFonts w:asciiTheme="majorBidi" w:hAnsiTheme="majorBidi" w:cs="B Nazanin"/>
-          <w:sz w:val="26"/>
-          <w:szCs w:val="26"/>
-          <w:lang w:bidi="fa-IR"/>
-        </w:rPr>
-        <w:t>user</w:t>
-      </w:r>
-      <w:r>
-        <w:rPr>
-          <w:rFonts w:asciiTheme="majorBidi" w:hAnsiTheme="majorBidi" w:cs="B Nazanin" w:hint="cs"/>
-          <w:sz w:val="26"/>
-          <w:szCs w:val="26"/>
-          <w:rtl/>
-          <w:lang w:bidi="fa-IR"/>
-        </w:rPr>
-        <w:t xml:space="preserve"> و </w:t>
-      </w:r>
-      <w:r>
-        <w:rPr>
-          <w:rFonts w:asciiTheme="majorBidi" w:hAnsiTheme="majorBidi" w:cs="B Nazanin"/>
-          <w:sz w:val="26"/>
-          <w:szCs w:val="26"/>
-          <w:lang w:bidi="fa-IR"/>
-        </w:rPr>
-        <w:t>profile</w:t>
-      </w:r>
-      <w:r>
-        <w:rPr>
-          <w:rFonts w:asciiTheme="majorBidi" w:hAnsiTheme="majorBidi" w:cs="B Nazanin" w:hint="cs"/>
-          <w:sz w:val="26"/>
-          <w:szCs w:val="26"/>
-          <w:rtl/>
-          <w:lang w:bidi="fa-IR"/>
-        </w:rPr>
-        <w:t xml:space="preserve"> استفاده شده است. در ادامه به شرح موجودیت ها میپردازیم. </w:t>
-      </w:r>
-    </w:p>
-    <w:p>
-      <w:pPr>
-        <w:bidi/>
-        <w:rPr>
-          <w:rFonts w:asciiTheme="majorBidi" w:hAnsiTheme="majorBidi" w:cs="B Nazanin" w:hint="cs"/>
+        <w:t xml:space="preserve"> </w:t>
+      </w:r>
+    </w:p>
+    <w:p>
+      <w:pPr>
+        <w:bidi/>
+        <w:rPr>
+          <w:rFonts w:asciiTheme="majorBidi" w:hAnsiTheme="majorBidi" w:cs="B Nazanin"/>
           <w:sz w:val="26"/>
           <w:szCs w:val="26"/>
           <w:lang w:bidi="fa-IR"/>
@@ -473,9 +483,9 @@
         </w:rPr>
         <w:drawing>
           <wp:inline distT="0" distB="0" distL="0" distR="0">
-            <wp:extent cx="5381625" cy="6096000"/>
+            <wp:extent cx="5781675" cy="6115050"/>
             <wp:effectExtent l="0" t="0" r="9525" b="0"/>
-            <wp:docPr id="1" name="Picture 1" descr="C:\Users\parisa\Desktop\erd.JPG"/>
+            <wp:docPr id="2" name="Picture 2" descr="C:\Users\parisa\Desktop\erd.JPG"/>
             <wp:cNvGraphicFramePr>
               <a:graphicFrameLocks xmlns:a="http://schemas.openxmlformats.org/drawingml/2006/main" noChangeAspect="1"/>
             </wp:cNvGraphicFramePr>
@@ -504,7 +514,7 @@
                   <pic:spPr bwMode="auto">
                     <a:xfrm>
                       <a:off x="0" y="0"/>
-                      <a:ext cx="5381625" cy="6096000"/>
+                      <a:ext cx="5781675" cy="6115050"/>
                     </a:xfrm>
                     <a:prstGeom prst="rect">
                       <a:avLst/>
@@ -526,10 +536,34 @@
         <w:bidi/>
         <w:jc w:val="center"/>
         <w:rPr>
-          <w:rFonts w:asciiTheme="majorBidi" w:hAnsiTheme="majorBidi" w:cs="B Nazanin"/>
-          <w:lang w:bidi="fa-IR"/>
-        </w:rPr>
-      </w:pPr>
+          <w:rFonts w:asciiTheme="majorBidi" w:hAnsiTheme="majorBidi" w:cs="B Nazanin" w:hint="cs"/>
+          <w:rtl/>
+          <w:lang w:bidi="fa-IR"/>
+        </w:rPr>
+      </w:pPr>
+      <w:r>
+        <w:rPr>
+          <w:rFonts w:asciiTheme="majorBidi" w:hAnsiTheme="majorBidi" w:cs="B Nazanin" w:hint="cs"/>
+          <w:rtl/>
+          <w:lang w:bidi="fa-IR"/>
+        </w:rPr>
+        <w:t xml:space="preserve">شکل 1- نمودار </w:t>
+      </w:r>
+      <w:r>
+        <w:rPr>
+          <w:rFonts w:asciiTheme="majorBidi" w:hAnsiTheme="majorBidi" w:cs="B Nazanin"/>
+          <w:lang w:bidi="fa-IR"/>
+        </w:rPr>
+        <w:t>ERD</w:t>
+      </w:r>
+      <w:r>
+        <w:rPr>
+          <w:rFonts w:asciiTheme="majorBidi" w:hAnsiTheme="majorBidi" w:cs="B Nazanin" w:hint="cs"/>
+          <w:rtl/>
+          <w:lang w:bidi="fa-IR"/>
+        </w:rPr>
+        <w:t xml:space="preserve"> پروژه شبکه اجتماعی</w:t>
+      </w:r>
     </w:p>
     <w:p>
       <w:pPr>
@@ -553,8 +587,13 @@
     </w:p>
     <w:p>
       <w:pPr>
-        <w:rPr>
-          <w:rFonts w:asciiTheme="majorBidi" w:hAnsiTheme="majorBidi" w:cs="B Nazanin"/>
+        <w:bidi/>
+        <w:jc w:val="both"/>
+        <w:rPr>
+          <w:rFonts w:asciiTheme="majorBidi" w:hAnsiTheme="majorBidi" w:cs="B Nazanin"/>
+          <w:sz w:val="28"/>
+          <w:szCs w:val="28"/>
+          <w:rtl/>
           <w:lang w:bidi="fa-IR"/>
         </w:rPr>
       </w:pPr>
@@ -565,20 +604,11 @@
         </w:rPr>
         <w:br w:type="page"/>
       </w:r>
-    </w:p>
-    <w:p>
-      <w:pPr>
-        <w:bidi/>
-        <w:jc w:val="both"/>
-        <w:rPr>
-          <w:rFonts w:asciiTheme="majorBidi" w:hAnsiTheme="majorBidi" w:cs="B Nazanin"/>
-          <w:rtl/>
-          <w:lang w:bidi="fa-IR"/>
-        </w:rPr>
-      </w:pPr>
-      <w:r>
-        <w:rPr>
-          <w:rFonts w:asciiTheme="majorBidi" w:hAnsiTheme="majorBidi" w:cs="B Nazanin" w:hint="cs"/>
+      <w:r>
+        <w:rPr>
+          <w:rFonts w:asciiTheme="majorBidi" w:hAnsiTheme="majorBidi" w:cs="B Nazanin" w:hint="cs"/>
+          <w:sz w:val="28"/>
+          <w:szCs w:val="28"/>
           <w:rtl/>
           <w:lang w:bidi="fa-IR"/>
         </w:rPr>
@@ -588,6 +618,8 @@
       <w:r>
         <w:rPr>
           <w:rFonts w:asciiTheme="majorBidi" w:hAnsiTheme="majorBidi" w:cs="B Nazanin"/>
+          <w:sz w:val="24"/>
+          <w:szCs w:val="24"/>
           <w:lang w:bidi="fa-IR"/>
         </w:rPr>
         <w:t>user</w:t>
@@ -595,6 +627,8 @@
       <w:r>
         <w:rPr>
           <w:rFonts w:asciiTheme="majorBidi" w:hAnsiTheme="majorBidi" w:cs="B Nazanin" w:hint="cs"/>
+          <w:sz w:val="28"/>
+          <w:szCs w:val="28"/>
           <w:rtl/>
           <w:lang w:bidi="fa-IR"/>
         </w:rPr>
@@ -612,6 +646,8 @@
         <w:jc w:val="both"/>
         <w:rPr>
           <w:rFonts w:asciiTheme="majorBidi" w:hAnsiTheme="majorBidi" w:cs="B Nazanin"/>
+          <w:sz w:val="24"/>
+          <w:szCs w:val="24"/>
           <w:lang w:bidi="fa-IR"/>
         </w:rPr>
       </w:pPr>
@@ -619,6 +655,8 @@
       <w:r>
         <w:rPr>
           <w:rFonts w:asciiTheme="majorBidi" w:hAnsiTheme="majorBidi" w:cs="B Nazanin"/>
+          <w:sz w:val="24"/>
+          <w:szCs w:val="24"/>
           <w:lang w:bidi="fa-IR"/>
         </w:rPr>
         <w:t>First_name</w:t>
@@ -631,14 +669,18 @@
         <w:bidi/>
         <w:jc w:val="both"/>
         <w:rPr>
-          <w:rFonts w:asciiTheme="majorBidi" w:hAnsiTheme="majorBidi" w:cs="B Nazanin" w:hint="cs"/>
-          <w:rtl/>
-          <w:lang w:bidi="fa-IR"/>
-        </w:rPr>
-      </w:pPr>
-      <w:r>
-        <w:rPr>
-          <w:rFonts w:asciiTheme="majorBidi" w:hAnsiTheme="majorBidi" w:cs="B Nazanin" w:hint="cs"/>
+          <w:rFonts w:asciiTheme="majorBidi" w:hAnsiTheme="majorBidi" w:cs="B Nazanin"/>
+          <w:sz w:val="28"/>
+          <w:szCs w:val="28"/>
+          <w:rtl/>
+          <w:lang w:bidi="fa-IR"/>
+        </w:rPr>
+      </w:pPr>
+      <w:r>
+        <w:rPr>
+          <w:rFonts w:asciiTheme="majorBidi" w:hAnsiTheme="majorBidi" w:cs="B Nazanin" w:hint="cs"/>
+          <w:sz w:val="28"/>
+          <w:szCs w:val="28"/>
           <w:rtl/>
           <w:lang w:bidi="fa-IR"/>
         </w:rPr>
@@ -656,6 +698,8 @@
         <w:jc w:val="both"/>
         <w:rPr>
           <w:rFonts w:asciiTheme="majorBidi" w:hAnsiTheme="majorBidi" w:cs="B Nazanin"/>
+          <w:sz w:val="24"/>
+          <w:szCs w:val="24"/>
           <w:lang w:bidi="fa-IR"/>
         </w:rPr>
       </w:pPr>
@@ -663,6 +707,8 @@
       <w:r>
         <w:rPr>
           <w:rFonts w:asciiTheme="majorBidi" w:hAnsiTheme="majorBidi" w:cs="B Nazanin"/>
+          <w:sz w:val="24"/>
+          <w:szCs w:val="24"/>
           <w:lang w:bidi="fa-IR"/>
         </w:rPr>
         <w:t>Last_name</w:t>
@@ -676,12 +722,16 @@
         <w:jc w:val="both"/>
         <w:rPr>
           <w:rFonts w:asciiTheme="majorBidi" w:hAnsiTheme="majorBidi" w:cs="B Nazanin"/>
-          <w:lang w:bidi="fa-IR"/>
-        </w:rPr>
-      </w:pPr>
-      <w:r>
-        <w:rPr>
-          <w:rFonts w:asciiTheme="majorBidi" w:hAnsiTheme="majorBidi" w:cs="B Nazanin" w:hint="cs"/>
+          <w:sz w:val="28"/>
+          <w:szCs w:val="28"/>
+          <w:lang w:bidi="fa-IR"/>
+        </w:rPr>
+      </w:pPr>
+      <w:r>
+        <w:rPr>
+          <w:rFonts w:asciiTheme="majorBidi" w:hAnsiTheme="majorBidi" w:cs="B Nazanin" w:hint="cs"/>
+          <w:sz w:val="28"/>
+          <w:szCs w:val="28"/>
           <w:rtl/>
           <w:lang w:bidi="fa-IR"/>
         </w:rPr>
@@ -699,12 +749,16 @@
         <w:jc w:val="both"/>
         <w:rPr>
           <w:rFonts w:asciiTheme="majorBidi" w:hAnsiTheme="majorBidi" w:cs="B Nazanin"/>
-          <w:lang w:bidi="fa-IR"/>
-        </w:rPr>
-      </w:pPr>
-      <w:r>
-        <w:rPr>
-          <w:rFonts w:asciiTheme="majorBidi" w:hAnsiTheme="majorBidi" w:cs="B Nazanin"/>
+          <w:sz w:val="24"/>
+          <w:szCs w:val="24"/>
+          <w:lang w:bidi="fa-IR"/>
+        </w:rPr>
+      </w:pPr>
+      <w:r>
+        <w:rPr>
+          <w:rFonts w:asciiTheme="majorBidi" w:hAnsiTheme="majorBidi" w:cs="B Nazanin"/>
+          <w:sz w:val="24"/>
+          <w:szCs w:val="24"/>
           <w:lang w:bidi="fa-IR"/>
         </w:rPr>
         <w:t>Email</w:t>
@@ -717,12 +771,16 @@
         <w:jc w:val="both"/>
         <w:rPr>
           <w:rFonts w:asciiTheme="majorBidi" w:hAnsiTheme="majorBidi" w:cs="B Nazanin"/>
-          <w:lang w:bidi="fa-IR"/>
-        </w:rPr>
-      </w:pPr>
-      <w:r>
-        <w:rPr>
-          <w:rFonts w:asciiTheme="majorBidi" w:hAnsiTheme="majorBidi" w:cs="B Nazanin" w:hint="cs"/>
+          <w:sz w:val="28"/>
+          <w:szCs w:val="28"/>
+          <w:lang w:bidi="fa-IR"/>
+        </w:rPr>
+      </w:pPr>
+      <w:r>
+        <w:rPr>
+          <w:rFonts w:asciiTheme="majorBidi" w:hAnsiTheme="majorBidi" w:cs="B Nazanin" w:hint="cs"/>
+          <w:sz w:val="28"/>
+          <w:szCs w:val="28"/>
           <w:rtl/>
           <w:lang w:bidi="fa-IR"/>
         </w:rPr>
@@ -740,12 +798,16 @@
         <w:jc w:val="both"/>
         <w:rPr>
           <w:rFonts w:asciiTheme="majorBidi" w:hAnsiTheme="majorBidi" w:cs="B Nazanin"/>
-          <w:lang w:bidi="fa-IR"/>
-        </w:rPr>
-      </w:pPr>
-      <w:r>
-        <w:rPr>
-          <w:rFonts w:asciiTheme="majorBidi" w:hAnsiTheme="majorBidi" w:cs="B Nazanin"/>
+          <w:sz w:val="24"/>
+          <w:szCs w:val="24"/>
+          <w:lang w:bidi="fa-IR"/>
+        </w:rPr>
+      </w:pPr>
+      <w:r>
+        <w:rPr>
+          <w:rFonts w:asciiTheme="majorBidi" w:hAnsiTheme="majorBidi" w:cs="B Nazanin"/>
+          <w:sz w:val="24"/>
+          <w:szCs w:val="24"/>
           <w:lang w:bidi="fa-IR"/>
         </w:rPr>
         <w:t>Password</w:t>
@@ -758,12 +820,16 @@
         <w:jc w:val="both"/>
         <w:rPr>
           <w:rFonts w:asciiTheme="majorBidi" w:hAnsiTheme="majorBidi" w:cs="B Nazanin"/>
-          <w:lang w:bidi="fa-IR"/>
-        </w:rPr>
-      </w:pPr>
-      <w:r>
-        <w:rPr>
-          <w:rFonts w:asciiTheme="majorBidi" w:hAnsiTheme="majorBidi" w:cs="B Nazanin" w:hint="cs"/>
+          <w:sz w:val="28"/>
+          <w:szCs w:val="28"/>
+          <w:lang w:bidi="fa-IR"/>
+        </w:rPr>
+      </w:pPr>
+      <w:r>
+        <w:rPr>
+          <w:rFonts w:asciiTheme="majorBidi" w:hAnsiTheme="majorBidi" w:cs="B Nazanin" w:hint="cs"/>
+          <w:sz w:val="28"/>
+          <w:szCs w:val="28"/>
           <w:rtl/>
           <w:lang w:bidi="fa-IR"/>
         </w:rPr>
@@ -781,6 +847,8 @@
         <w:jc w:val="both"/>
         <w:rPr>
           <w:rFonts w:asciiTheme="majorBidi" w:hAnsiTheme="majorBidi" w:cs="B Nazanin"/>
+          <w:sz w:val="24"/>
+          <w:szCs w:val="24"/>
           <w:lang w:bidi="fa-IR"/>
         </w:rPr>
       </w:pPr>
@@ -788,6 +856,8 @@
       <w:r>
         <w:rPr>
           <w:rFonts w:asciiTheme="majorBidi" w:hAnsiTheme="majorBidi" w:cs="B Nazanin"/>
+          <w:sz w:val="24"/>
+          <w:szCs w:val="24"/>
           <w:lang w:bidi="fa-IR"/>
         </w:rPr>
         <w:t>Is_staff</w:t>
@@ -800,14 +870,18 @@
         <w:bidi/>
         <w:jc w:val="both"/>
         <w:rPr>
-          <w:rFonts w:asciiTheme="majorBidi" w:hAnsiTheme="majorBidi" w:cs="B Nazanin" w:hint="cs"/>
-          <w:rtl/>
-          <w:lang w:bidi="fa-IR"/>
-        </w:rPr>
-      </w:pPr>
-      <w:r>
-        <w:rPr>
-          <w:rFonts w:asciiTheme="majorBidi" w:hAnsiTheme="majorBidi" w:cs="B Nazanin" w:hint="cs"/>
+          <w:rFonts w:asciiTheme="majorBidi" w:hAnsiTheme="majorBidi" w:cs="B Nazanin"/>
+          <w:sz w:val="28"/>
+          <w:szCs w:val="28"/>
+          <w:rtl/>
+          <w:lang w:bidi="fa-IR"/>
+        </w:rPr>
+      </w:pPr>
+      <w:r>
+        <w:rPr>
+          <w:rFonts w:asciiTheme="majorBidi" w:hAnsiTheme="majorBidi" w:cs="B Nazanin" w:hint="cs"/>
+          <w:sz w:val="28"/>
+          <w:szCs w:val="28"/>
           <w:rtl/>
           <w:lang w:bidi="fa-IR"/>
         </w:rPr>
@@ -816,6 +890,8 @@
       <w:r>
         <w:rPr>
           <w:rFonts w:asciiTheme="majorBidi" w:hAnsiTheme="majorBidi" w:cs="B Nazanin"/>
+          <w:sz w:val="28"/>
+          <w:szCs w:val="28"/>
           <w:lang w:bidi="fa-IR"/>
         </w:rPr>
         <w:t>staff</w:t>
@@ -823,6 +899,8 @@
       <w:r>
         <w:rPr>
           <w:rFonts w:asciiTheme="majorBidi" w:hAnsiTheme="majorBidi" w:cs="B Nazanin" w:hint="cs"/>
+          <w:sz w:val="28"/>
+          <w:szCs w:val="28"/>
           <w:rtl/>
           <w:lang w:bidi="fa-IR"/>
         </w:rPr>
@@ -831,6 +909,8 @@
       <w:r>
         <w:rPr>
           <w:rFonts w:asciiTheme="majorBidi" w:hAnsiTheme="majorBidi" w:cs="B Nazanin"/>
+          <w:sz w:val="28"/>
+          <w:szCs w:val="28"/>
           <w:lang w:bidi="fa-IR"/>
         </w:rPr>
         <w:t>consumer</w:t>
@@ -838,6 +918,8 @@
       <w:r>
         <w:rPr>
           <w:rFonts w:asciiTheme="majorBidi" w:hAnsiTheme="majorBidi" w:cs="B Nazanin" w:hint="cs"/>
+          <w:sz w:val="28"/>
+          <w:szCs w:val="28"/>
           <w:rtl/>
           <w:lang w:bidi="fa-IR"/>
         </w:rPr>
@@ -846,6 +928,8 @@
       <w:r>
         <w:rPr>
           <w:rFonts w:asciiTheme="majorBidi" w:hAnsiTheme="majorBidi" w:cs="B Nazanin"/>
+          <w:sz w:val="28"/>
+          <w:szCs w:val="28"/>
           <w:lang w:bidi="fa-IR"/>
         </w:rPr>
         <w:t>staff</w:t>
@@ -853,6 +937,8 @@
       <w:r>
         <w:rPr>
           <w:rFonts w:asciiTheme="majorBidi" w:hAnsiTheme="majorBidi" w:cs="B Nazanin" w:hint="cs"/>
+          <w:sz w:val="28"/>
+          <w:szCs w:val="28"/>
           <w:rtl/>
           <w:lang w:bidi="fa-IR"/>
         </w:rPr>
@@ -861,6 +947,8 @@
       <w:r>
         <w:rPr>
           <w:rFonts w:asciiTheme="majorBidi" w:hAnsiTheme="majorBidi" w:cs="B Nazanin"/>
+          <w:sz w:val="28"/>
+          <w:szCs w:val="28"/>
           <w:lang w:bidi="fa-IR"/>
         </w:rPr>
         <w:t xml:space="preserve">  </w:t>
@@ -868,6 +956,8 @@
       <w:r>
         <w:rPr>
           <w:rFonts w:asciiTheme="majorBidi" w:hAnsiTheme="majorBidi" w:cs="B Nazanin" w:hint="cs"/>
+          <w:sz w:val="28"/>
+          <w:szCs w:val="28"/>
           <w:rtl/>
           <w:lang w:bidi="fa-IR"/>
         </w:rPr>
@@ -876,6 +966,8 @@
       <w:r>
         <w:rPr>
           <w:rFonts w:asciiTheme="majorBidi" w:hAnsiTheme="majorBidi" w:cs="B Nazanin"/>
+          <w:sz w:val="28"/>
+          <w:szCs w:val="28"/>
           <w:lang w:bidi="fa-IR"/>
         </w:rPr>
         <w:t>consumer</w:t>
@@ -883,6 +975,8 @@
       <w:r>
         <w:rPr>
           <w:rFonts w:asciiTheme="majorBidi" w:hAnsiTheme="majorBidi" w:cs="B Nazanin" w:hint="cs"/>
+          <w:sz w:val="28"/>
+          <w:szCs w:val="28"/>
           <w:rtl/>
           <w:lang w:bidi="fa-IR"/>
         </w:rPr>
@@ -900,6 +994,8 @@
         <w:jc w:val="both"/>
         <w:rPr>
           <w:rFonts w:asciiTheme="majorBidi" w:hAnsiTheme="majorBidi" w:cs="B Nazanin"/>
+          <w:sz w:val="24"/>
+          <w:szCs w:val="24"/>
           <w:lang w:bidi="fa-IR"/>
         </w:rPr>
       </w:pPr>
@@ -907,9 +1003,20 @@
       <w:r>
         <w:rPr>
           <w:rFonts w:asciiTheme="majorBidi" w:hAnsiTheme="majorBidi" w:cs="B Nazanin"/>
-          <w:lang w:bidi="fa-IR"/>
-        </w:rPr>
-        <w:t>Is_activa</w:t>
+          <w:sz w:val="24"/>
+          <w:szCs w:val="24"/>
+          <w:lang w:bidi="fa-IR"/>
+        </w:rPr>
+        <w:t>Is_activ</w:t>
+      </w:r>
+      <w:r>
+        <w:rPr>
+          <w:rFonts w:asciiTheme="majorBidi" w:hAnsiTheme="majorBidi" w:cs="B Nazanin"/>
+          <w:sz w:val="24"/>
+          <w:szCs w:val="24"/>
+          <w:lang w:bidi="fa-IR"/>
+        </w:rPr>
+        <w:t>e</w:t>
       </w:r>
       <w:proofErr w:type="spellEnd"/>
     </w:p>
@@ -920,12 +1027,16 @@
         <w:jc w:val="both"/>
         <w:rPr>
           <w:rFonts w:asciiTheme="majorBidi" w:hAnsiTheme="majorBidi" w:cs="B Nazanin"/>
-          <w:lang w:bidi="fa-IR"/>
-        </w:rPr>
-      </w:pPr>
-      <w:r>
-        <w:rPr>
-          <w:rFonts w:asciiTheme="majorBidi" w:hAnsiTheme="majorBidi" w:cs="B Nazanin" w:hint="cs"/>
+          <w:sz w:val="28"/>
+          <w:szCs w:val="28"/>
+          <w:lang w:bidi="fa-IR"/>
+        </w:rPr>
+      </w:pPr>
+      <w:r>
+        <w:rPr>
+          <w:rFonts w:asciiTheme="majorBidi" w:hAnsiTheme="majorBidi" w:cs="B Nazanin" w:hint="cs"/>
+          <w:sz w:val="28"/>
+          <w:szCs w:val="28"/>
           <w:rtl/>
           <w:lang w:bidi="fa-IR"/>
         </w:rPr>
@@ -943,6 +1054,8 @@
         <w:jc w:val="both"/>
         <w:rPr>
           <w:rFonts w:asciiTheme="majorBidi" w:hAnsiTheme="majorBidi" w:cs="B Nazanin"/>
+          <w:sz w:val="24"/>
+          <w:szCs w:val="24"/>
           <w:lang w:bidi="fa-IR"/>
         </w:rPr>
       </w:pPr>
@@ -950,6 +1063,8 @@
       <w:r>
         <w:rPr>
           <w:rFonts w:asciiTheme="majorBidi" w:hAnsiTheme="majorBidi" w:cs="B Nazanin"/>
+          <w:sz w:val="24"/>
+          <w:szCs w:val="24"/>
           <w:lang w:bidi="fa-IR"/>
         </w:rPr>
         <w:t>Is_superuser</w:t>
@@ -962,14 +1077,18 @@
         <w:bidi/>
         <w:jc w:val="both"/>
         <w:rPr>
-          <w:rFonts w:asciiTheme="majorBidi" w:hAnsiTheme="majorBidi" w:cs="B Nazanin" w:hint="cs"/>
-          <w:rtl/>
-          <w:lang w:bidi="fa-IR"/>
-        </w:rPr>
-      </w:pPr>
-      <w:r>
-        <w:rPr>
-          <w:rFonts w:asciiTheme="majorBidi" w:hAnsiTheme="majorBidi" w:cs="B Nazanin" w:hint="cs"/>
+          <w:rFonts w:asciiTheme="majorBidi" w:hAnsiTheme="majorBidi" w:cs="B Nazanin"/>
+          <w:sz w:val="28"/>
+          <w:szCs w:val="28"/>
+          <w:rtl/>
+          <w:lang w:bidi="fa-IR"/>
+        </w:rPr>
+      </w:pPr>
+      <w:r>
+        <w:rPr>
+          <w:rFonts w:asciiTheme="majorBidi" w:hAnsiTheme="majorBidi" w:cs="B Nazanin" w:hint="cs"/>
+          <w:sz w:val="28"/>
+          <w:szCs w:val="28"/>
           <w:rtl/>
           <w:lang w:bidi="fa-IR"/>
         </w:rPr>
@@ -979,6 +1098,8 @@
       <w:r>
         <w:rPr>
           <w:rFonts w:asciiTheme="majorBidi" w:hAnsiTheme="majorBidi" w:cs="B Nazanin"/>
+          <w:sz w:val="28"/>
+          <w:szCs w:val="28"/>
           <w:lang w:bidi="fa-IR"/>
         </w:rPr>
         <w:t>superuser</w:t>
@@ -987,6 +1108,8 @@
       <w:r>
         <w:rPr>
           <w:rFonts w:asciiTheme="majorBidi" w:hAnsiTheme="majorBidi" w:cs="B Nazanin" w:hint="cs"/>
+          <w:sz w:val="28"/>
+          <w:szCs w:val="28"/>
           <w:rtl/>
           <w:lang w:bidi="fa-IR"/>
         </w:rPr>
@@ -1004,6 +1127,8 @@
         <w:jc w:val="both"/>
         <w:rPr>
           <w:rFonts w:asciiTheme="majorBidi" w:hAnsiTheme="majorBidi" w:cs="B Nazanin"/>
+          <w:sz w:val="24"/>
+          <w:szCs w:val="24"/>
           <w:lang w:bidi="fa-IR"/>
         </w:rPr>
       </w:pPr>
@@ -1011,6 +1136,8 @@
       <w:r>
         <w:rPr>
           <w:rFonts w:asciiTheme="majorBidi" w:hAnsiTheme="majorBidi" w:cs="B Nazanin"/>
+          <w:sz w:val="24"/>
+          <w:szCs w:val="24"/>
           <w:lang w:bidi="fa-IR"/>
         </w:rPr>
         <w:t>Date_joined</w:t>
@@ -1024,12 +1151,16 @@
         <w:jc w:val="both"/>
         <w:rPr>
           <w:rFonts w:asciiTheme="majorBidi" w:hAnsiTheme="majorBidi" w:cs="B Nazanin"/>
-          <w:lang w:bidi="fa-IR"/>
-        </w:rPr>
-      </w:pPr>
-      <w:r>
-        <w:rPr>
-          <w:rFonts w:asciiTheme="majorBidi" w:hAnsiTheme="majorBidi" w:cs="B Nazanin" w:hint="cs"/>
+          <w:sz w:val="28"/>
+          <w:szCs w:val="28"/>
+          <w:lang w:bidi="fa-IR"/>
+        </w:rPr>
+      </w:pPr>
+      <w:r>
+        <w:rPr>
+          <w:rFonts w:asciiTheme="majorBidi" w:hAnsiTheme="majorBidi" w:cs="B Nazanin" w:hint="cs"/>
+          <w:sz w:val="28"/>
+          <w:szCs w:val="28"/>
           <w:rtl/>
           <w:lang w:bidi="fa-IR"/>
         </w:rPr>
@@ -1047,6 +1178,8 @@
         <w:jc w:val="both"/>
         <w:rPr>
           <w:rFonts w:asciiTheme="majorBidi" w:hAnsiTheme="majorBidi" w:cs="B Nazanin"/>
+          <w:sz w:val="24"/>
+          <w:szCs w:val="24"/>
           <w:lang w:bidi="fa-IR"/>
         </w:rPr>
       </w:pPr>
@@ -1054,6 +1187,8 @@
       <w:r>
         <w:rPr>
           <w:rFonts w:asciiTheme="majorBidi" w:hAnsiTheme="majorBidi" w:cs="B Nazanin"/>
+          <w:sz w:val="24"/>
+          <w:szCs w:val="24"/>
           <w:lang w:bidi="fa-IR"/>
         </w:rPr>
         <w:t>Last_login</w:t>
@@ -1067,13 +1202,17 @@
         <w:jc w:val="both"/>
         <w:rPr>
           <w:rFonts w:asciiTheme="majorBidi" w:hAnsiTheme="majorBidi" w:cs="B Nazanin"/>
-          <w:rtl/>
-          <w:lang w:bidi="fa-IR"/>
-        </w:rPr>
-      </w:pPr>
-      <w:r>
-        <w:rPr>
-          <w:rFonts w:asciiTheme="majorBidi" w:hAnsiTheme="majorBidi" w:cs="B Nazanin" w:hint="cs"/>
+          <w:sz w:val="28"/>
+          <w:szCs w:val="28"/>
+          <w:rtl/>
+          <w:lang w:bidi="fa-IR"/>
+        </w:rPr>
+      </w:pPr>
+      <w:r>
+        <w:rPr>
+          <w:rFonts w:asciiTheme="majorBidi" w:hAnsiTheme="majorBidi" w:cs="B Nazanin" w:hint="cs"/>
+          <w:sz w:val="28"/>
+          <w:szCs w:val="28"/>
           <w:rtl/>
           <w:lang w:bidi="fa-IR"/>
         </w:rPr>
@@ -1085,14 +1224,18 @@
         <w:bidi/>
         <w:jc w:val="both"/>
         <w:rPr>
-          <w:rFonts w:asciiTheme="majorBidi" w:hAnsiTheme="majorBidi" w:cs="B Nazanin" w:hint="cs"/>
-          <w:rtl/>
-          <w:lang w:bidi="fa-IR"/>
-        </w:rPr>
-      </w:pPr>
-      <w:r>
-        <w:rPr>
-          <w:rFonts w:asciiTheme="majorBidi" w:hAnsiTheme="majorBidi" w:cs="B Nazanin" w:hint="cs"/>
+          <w:rFonts w:asciiTheme="majorBidi" w:hAnsiTheme="majorBidi" w:cs="B Nazanin"/>
+          <w:sz w:val="28"/>
+          <w:szCs w:val="28"/>
+          <w:rtl/>
+          <w:lang w:bidi="fa-IR"/>
+        </w:rPr>
+      </w:pPr>
+      <w:r>
+        <w:rPr>
+          <w:rFonts w:asciiTheme="majorBidi" w:hAnsiTheme="majorBidi" w:cs="B Nazanin" w:hint="cs"/>
+          <w:sz w:val="28"/>
+          <w:szCs w:val="28"/>
           <w:rtl/>
           <w:lang w:bidi="fa-IR"/>
         </w:rPr>
@@ -1101,6 +1244,8 @@
       <w:r>
         <w:rPr>
           <w:rFonts w:asciiTheme="majorBidi" w:hAnsiTheme="majorBidi" w:cs="B Nazanin"/>
+          <w:sz w:val="24"/>
+          <w:szCs w:val="24"/>
           <w:lang w:bidi="fa-IR"/>
         </w:rPr>
         <w:t>profile</w:t>
@@ -1108,6 +1253,8 @@
       <w:r>
         <w:rPr>
           <w:rFonts w:asciiTheme="majorBidi" w:hAnsiTheme="majorBidi" w:cs="B Nazanin" w:hint="cs"/>
+          <w:sz w:val="28"/>
+          <w:szCs w:val="28"/>
           <w:rtl/>
           <w:lang w:bidi="fa-IR"/>
         </w:rPr>
@@ -1120,13 +1267,17 @@
         <w:jc w:val="both"/>
         <w:rPr>
           <w:rFonts w:asciiTheme="majorBidi" w:hAnsiTheme="majorBidi" w:cs="B Nazanin"/>
-          <w:rtl/>
-          <w:lang w:bidi="fa-IR"/>
-        </w:rPr>
-      </w:pPr>
-      <w:r>
-        <w:rPr>
-          <w:rFonts w:asciiTheme="majorBidi" w:hAnsiTheme="majorBidi" w:cs="B Nazanin" w:hint="cs"/>
+          <w:sz w:val="28"/>
+          <w:szCs w:val="28"/>
+          <w:rtl/>
+          <w:lang w:bidi="fa-IR"/>
+        </w:rPr>
+      </w:pPr>
+      <w:r>
+        <w:rPr>
+          <w:rFonts w:asciiTheme="majorBidi" w:hAnsiTheme="majorBidi" w:cs="B Nazanin" w:hint="cs"/>
+          <w:sz w:val="28"/>
+          <w:szCs w:val="28"/>
           <w:rtl/>
           <w:lang w:bidi="fa-IR"/>
         </w:rPr>
@@ -1135,6 +1286,8 @@
       <w:r>
         <w:rPr>
           <w:rFonts w:asciiTheme="majorBidi" w:hAnsiTheme="majorBidi" w:cs="B Nazanin"/>
+          <w:sz w:val="24"/>
+          <w:szCs w:val="24"/>
           <w:lang w:bidi="fa-IR"/>
         </w:rPr>
         <w:t>user</w:t>
@@ -1142,10 +1295,824 @@
       <w:r>
         <w:rPr>
           <w:rFonts w:asciiTheme="majorBidi" w:hAnsiTheme="majorBidi" w:cs="B Nazanin" w:hint="cs"/>
+          <w:sz w:val="28"/>
+          <w:szCs w:val="28"/>
           <w:rtl/>
           <w:lang w:bidi="fa-IR"/>
         </w:rPr>
         <w:t xml:space="preserve"> دارد. ویژگی های این موجودت شامل موارد زیر است :</w:t>
+      </w:r>
+    </w:p>
+    <w:p>
+      <w:pPr>
+        <w:pStyle w:val="ListParagraph"/>
+        <w:numPr>
+          <w:ilvl w:val="0"/>
+          <w:numId w:val="3"/>
+        </w:numPr>
+        <w:bidi/>
+        <w:jc w:val="both"/>
+        <w:rPr>
+          <w:rFonts w:asciiTheme="majorBidi" w:hAnsiTheme="majorBidi" w:cs="B Nazanin"/>
+          <w:sz w:val="24"/>
+          <w:szCs w:val="24"/>
+          <w:lang w:bidi="fa-IR"/>
+        </w:rPr>
+      </w:pPr>
+      <w:r>
+        <w:rPr>
+          <w:rFonts w:asciiTheme="majorBidi" w:hAnsiTheme="majorBidi" w:cs="B Nazanin"/>
+          <w:sz w:val="24"/>
+          <w:szCs w:val="24"/>
+          <w:lang w:bidi="fa-IR"/>
+        </w:rPr>
+        <w:t>User</w:t>
+      </w:r>
+    </w:p>
+    <w:p>
+      <w:pPr>
+        <w:pStyle w:val="ListParagraph"/>
+        <w:bidi/>
+        <w:jc w:val="both"/>
+        <w:rPr>
+          <w:rFonts w:asciiTheme="majorBidi" w:hAnsiTheme="majorBidi" w:cs="B Nazanin"/>
+          <w:sz w:val="28"/>
+          <w:szCs w:val="28"/>
+          <w:lang w:bidi="fa-IR"/>
+        </w:rPr>
+      </w:pPr>
+      <w:r>
+        <w:rPr>
+          <w:rFonts w:asciiTheme="majorBidi" w:hAnsiTheme="majorBidi" w:cs="B Nazanin" w:hint="cs"/>
+          <w:sz w:val="28"/>
+          <w:szCs w:val="28"/>
+          <w:rtl/>
+          <w:lang w:bidi="fa-IR"/>
+        </w:rPr>
+        <w:t xml:space="preserve">کلید خارجی از رابطه یک به یک با جدول </w:t>
+      </w:r>
+      <w:r>
+        <w:rPr>
+          <w:rFonts w:asciiTheme="majorBidi" w:hAnsiTheme="majorBidi" w:cs="B Nazanin"/>
+          <w:sz w:val="24"/>
+          <w:szCs w:val="24"/>
+          <w:lang w:bidi="fa-IR"/>
+        </w:rPr>
+        <w:t>user</w:t>
+      </w:r>
+    </w:p>
+    <w:p>
+      <w:pPr>
+        <w:pStyle w:val="ListParagraph"/>
+        <w:numPr>
+          <w:ilvl w:val="0"/>
+          <w:numId w:val="3"/>
+        </w:numPr>
+        <w:bidi/>
+        <w:jc w:val="both"/>
+        <w:rPr>
+          <w:rFonts w:asciiTheme="majorBidi" w:hAnsiTheme="majorBidi" w:cs="B Nazanin"/>
+          <w:sz w:val="24"/>
+          <w:szCs w:val="24"/>
+          <w:lang w:bidi="fa-IR"/>
+        </w:rPr>
+      </w:pPr>
+      <w:r>
+        <w:rPr>
+          <w:rFonts w:asciiTheme="majorBidi" w:hAnsiTheme="majorBidi" w:cs="B Nazanin"/>
+          <w:sz w:val="24"/>
+          <w:szCs w:val="24"/>
+          <w:lang w:bidi="fa-IR"/>
+        </w:rPr>
+        <w:t>Bio</w:t>
+      </w:r>
+    </w:p>
+    <w:p>
+      <w:pPr>
+        <w:pStyle w:val="ListParagraph"/>
+        <w:bidi/>
+        <w:jc w:val="both"/>
+        <w:rPr>
+          <w:rFonts w:asciiTheme="majorBidi" w:hAnsiTheme="majorBidi" w:cs="B Nazanin"/>
+          <w:sz w:val="28"/>
+          <w:szCs w:val="28"/>
+          <w:rtl/>
+          <w:lang w:bidi="fa-IR"/>
+        </w:rPr>
+      </w:pPr>
+      <w:r>
+        <w:rPr>
+          <w:rFonts w:asciiTheme="majorBidi" w:hAnsiTheme="majorBidi" w:cs="B Nazanin" w:hint="cs"/>
+          <w:sz w:val="28"/>
+          <w:szCs w:val="28"/>
+          <w:rtl/>
+          <w:lang w:bidi="fa-IR"/>
+        </w:rPr>
+        <w:t>بیوگرافی کاربر</w:t>
+      </w:r>
+    </w:p>
+    <w:p>
+      <w:pPr>
+        <w:pStyle w:val="ListParagraph"/>
+        <w:numPr>
+          <w:ilvl w:val="0"/>
+          <w:numId w:val="3"/>
+        </w:numPr>
+        <w:bidi/>
+        <w:jc w:val="both"/>
+        <w:rPr>
+          <w:rFonts w:asciiTheme="majorBidi" w:hAnsiTheme="majorBidi" w:cs="B Nazanin"/>
+          <w:sz w:val="24"/>
+          <w:szCs w:val="24"/>
+          <w:lang w:bidi="fa-IR"/>
+        </w:rPr>
+      </w:pPr>
+      <w:r>
+        <w:rPr>
+          <w:rFonts w:asciiTheme="majorBidi" w:hAnsiTheme="majorBidi" w:cs="B Nazanin"/>
+          <w:sz w:val="24"/>
+          <w:szCs w:val="24"/>
+          <w:lang w:bidi="fa-IR"/>
+        </w:rPr>
+        <w:t xml:space="preserve">Website </w:t>
+      </w:r>
+      <w:proofErr w:type="spellStart"/>
+      <w:r>
+        <w:rPr>
+          <w:rFonts w:asciiTheme="majorBidi" w:hAnsiTheme="majorBidi" w:cs="B Nazanin"/>
+          <w:sz w:val="24"/>
+          <w:szCs w:val="24"/>
+          <w:lang w:bidi="fa-IR"/>
+        </w:rPr>
+        <w:t>url</w:t>
+      </w:r>
+      <w:proofErr w:type="spellEnd"/>
+    </w:p>
+    <w:p>
+      <w:pPr>
+        <w:pStyle w:val="ListParagraph"/>
+        <w:bidi/>
+        <w:jc w:val="both"/>
+        <w:rPr>
+          <w:rFonts w:asciiTheme="majorBidi" w:hAnsiTheme="majorBidi" w:cs="B Nazanin"/>
+          <w:sz w:val="28"/>
+          <w:szCs w:val="28"/>
+          <w:lang w:bidi="fa-IR"/>
+        </w:rPr>
+      </w:pPr>
+      <w:r>
+        <w:rPr>
+          <w:rFonts w:asciiTheme="majorBidi" w:hAnsiTheme="majorBidi" w:cs="B Nazanin" w:hint="cs"/>
+          <w:sz w:val="28"/>
+          <w:szCs w:val="28"/>
+          <w:rtl/>
+          <w:lang w:bidi="fa-IR"/>
+        </w:rPr>
+        <w:t>وبسایت کاربر</w:t>
+      </w:r>
+    </w:p>
+    <w:p>
+      <w:pPr>
+        <w:pStyle w:val="ListParagraph"/>
+        <w:numPr>
+          <w:ilvl w:val="0"/>
+          <w:numId w:val="3"/>
+        </w:numPr>
+        <w:bidi/>
+        <w:jc w:val="both"/>
+        <w:rPr>
+          <w:rFonts w:asciiTheme="majorBidi" w:hAnsiTheme="majorBidi" w:cs="B Nazanin"/>
+          <w:sz w:val="24"/>
+          <w:szCs w:val="24"/>
+          <w:lang w:bidi="fa-IR"/>
+        </w:rPr>
+      </w:pPr>
+      <w:proofErr w:type="spellStart"/>
+      <w:r>
+        <w:rPr>
+          <w:rFonts w:asciiTheme="majorBidi" w:hAnsiTheme="majorBidi" w:cs="B Nazanin"/>
+          <w:sz w:val="24"/>
+          <w:szCs w:val="24"/>
+          <w:lang w:bidi="fa-IR"/>
+        </w:rPr>
+        <w:t>Phone_number</w:t>
+      </w:r>
+      <w:proofErr w:type="spellEnd"/>
+    </w:p>
+    <w:p>
+      <w:pPr>
+        <w:pStyle w:val="ListParagraph"/>
+        <w:bidi/>
+        <w:jc w:val="both"/>
+        <w:rPr>
+          <w:rFonts w:asciiTheme="majorBidi" w:hAnsiTheme="majorBidi" w:cs="B Nazanin"/>
+          <w:sz w:val="28"/>
+          <w:szCs w:val="28"/>
+          <w:lang w:bidi="fa-IR"/>
+        </w:rPr>
+      </w:pPr>
+      <w:r>
+        <w:rPr>
+          <w:rFonts w:asciiTheme="majorBidi" w:hAnsiTheme="majorBidi" w:cs="B Nazanin" w:hint="cs"/>
+          <w:sz w:val="28"/>
+          <w:szCs w:val="28"/>
+          <w:rtl/>
+          <w:lang w:bidi="fa-IR"/>
+        </w:rPr>
+        <w:lastRenderedPageBreak/>
+        <w:t>شماره تلفن کاربر</w:t>
+      </w:r>
+    </w:p>
+    <w:p>
+      <w:pPr>
+        <w:pStyle w:val="ListParagraph"/>
+        <w:numPr>
+          <w:ilvl w:val="0"/>
+          <w:numId w:val="3"/>
+        </w:numPr>
+        <w:bidi/>
+        <w:jc w:val="both"/>
+        <w:rPr>
+          <w:rFonts w:asciiTheme="majorBidi" w:hAnsiTheme="majorBidi" w:cs="B Nazanin"/>
+          <w:sz w:val="24"/>
+          <w:szCs w:val="24"/>
+          <w:lang w:bidi="fa-IR"/>
+        </w:rPr>
+      </w:pPr>
+      <w:r>
+        <w:rPr>
+          <w:rFonts w:asciiTheme="majorBidi" w:hAnsiTheme="majorBidi" w:cs="B Nazanin"/>
+          <w:sz w:val="24"/>
+          <w:szCs w:val="24"/>
+          <w:lang w:bidi="fa-IR"/>
+        </w:rPr>
+        <w:t>Gender</w:t>
+      </w:r>
+    </w:p>
+    <w:p>
+      <w:pPr>
+        <w:pStyle w:val="ListParagraph"/>
+        <w:bidi/>
+        <w:jc w:val="both"/>
+        <w:rPr>
+          <w:rFonts w:asciiTheme="majorBidi" w:hAnsiTheme="majorBidi" w:cs="B Nazanin"/>
+          <w:sz w:val="28"/>
+          <w:szCs w:val="28"/>
+          <w:lang w:bidi="fa-IR"/>
+        </w:rPr>
+      </w:pPr>
+      <w:r>
+        <w:rPr>
+          <w:rFonts w:asciiTheme="majorBidi" w:hAnsiTheme="majorBidi" w:cs="B Nazanin" w:hint="cs"/>
+          <w:sz w:val="28"/>
+          <w:szCs w:val="28"/>
+          <w:rtl/>
+          <w:lang w:bidi="fa-IR"/>
+        </w:rPr>
+        <w:t>جنسیت کاربر</w:t>
+      </w:r>
+    </w:p>
+    <w:p>
+      <w:pPr>
+        <w:pStyle w:val="ListParagraph"/>
+        <w:numPr>
+          <w:ilvl w:val="0"/>
+          <w:numId w:val="3"/>
+        </w:numPr>
+        <w:bidi/>
+        <w:jc w:val="both"/>
+        <w:rPr>
+          <w:rFonts w:asciiTheme="majorBidi" w:hAnsiTheme="majorBidi" w:cs="B Nazanin"/>
+          <w:sz w:val="24"/>
+          <w:szCs w:val="24"/>
+          <w:lang w:bidi="fa-IR"/>
+        </w:rPr>
+      </w:pPr>
+      <w:r>
+        <w:rPr>
+          <w:rFonts w:asciiTheme="majorBidi" w:hAnsiTheme="majorBidi" w:cs="B Nazanin"/>
+          <w:sz w:val="24"/>
+          <w:szCs w:val="24"/>
+          <w:lang w:bidi="fa-IR"/>
+        </w:rPr>
+        <w:t>Birthday</w:t>
+      </w:r>
+    </w:p>
+    <w:p>
+      <w:pPr>
+        <w:pStyle w:val="ListParagraph"/>
+        <w:bidi/>
+        <w:jc w:val="both"/>
+        <w:rPr>
+          <w:rFonts w:asciiTheme="majorBidi" w:hAnsiTheme="majorBidi" w:cs="B Nazanin"/>
+          <w:sz w:val="28"/>
+          <w:szCs w:val="28"/>
+          <w:lang w:bidi="fa-IR"/>
+        </w:rPr>
+      </w:pPr>
+      <w:r>
+        <w:rPr>
+          <w:rFonts w:asciiTheme="majorBidi" w:hAnsiTheme="majorBidi" w:cs="B Nazanin" w:hint="cs"/>
+          <w:sz w:val="28"/>
+          <w:szCs w:val="28"/>
+          <w:rtl/>
+          <w:lang w:bidi="fa-IR"/>
+        </w:rPr>
+        <w:t>تاریخ تولد کاربر</w:t>
+      </w:r>
+    </w:p>
+    <w:p>
+      <w:pPr>
+        <w:pStyle w:val="ListParagraph"/>
+        <w:numPr>
+          <w:ilvl w:val="0"/>
+          <w:numId w:val="3"/>
+        </w:numPr>
+        <w:bidi/>
+        <w:jc w:val="both"/>
+        <w:rPr>
+          <w:rFonts w:asciiTheme="majorBidi" w:hAnsiTheme="majorBidi" w:cs="B Nazanin"/>
+          <w:sz w:val="24"/>
+          <w:szCs w:val="24"/>
+          <w:lang w:bidi="fa-IR"/>
+        </w:rPr>
+      </w:pPr>
+      <w:proofErr w:type="spellStart"/>
+      <w:r>
+        <w:rPr>
+          <w:rFonts w:asciiTheme="majorBidi" w:hAnsiTheme="majorBidi" w:cs="B Nazanin"/>
+          <w:sz w:val="24"/>
+          <w:szCs w:val="24"/>
+          <w:lang w:bidi="fa-IR"/>
+        </w:rPr>
+        <w:t>Profile_pic</w:t>
+      </w:r>
+      <w:proofErr w:type="spellEnd"/>
+    </w:p>
+    <w:p>
+      <w:pPr>
+        <w:pStyle w:val="ListParagraph"/>
+        <w:bidi/>
+        <w:jc w:val="both"/>
+        <w:rPr>
+          <w:rFonts w:asciiTheme="majorBidi" w:hAnsiTheme="majorBidi" w:cs="B Nazanin"/>
+          <w:sz w:val="28"/>
+          <w:szCs w:val="28"/>
+          <w:lang w:bidi="fa-IR"/>
+        </w:rPr>
+      </w:pPr>
+      <w:r>
+        <w:rPr>
+          <w:rFonts w:asciiTheme="majorBidi" w:hAnsiTheme="majorBidi" w:cs="B Nazanin" w:hint="cs"/>
+          <w:sz w:val="28"/>
+          <w:szCs w:val="28"/>
+          <w:rtl/>
+          <w:lang w:bidi="fa-IR"/>
+        </w:rPr>
+        <w:t>عکس پروفایل کاربر</w:t>
+      </w:r>
+    </w:p>
+    <w:p>
+      <w:pPr>
+        <w:pStyle w:val="ListParagraph"/>
+        <w:numPr>
+          <w:ilvl w:val="0"/>
+          <w:numId w:val="3"/>
+        </w:numPr>
+        <w:bidi/>
+        <w:jc w:val="both"/>
+        <w:rPr>
+          <w:rFonts w:asciiTheme="majorBidi" w:hAnsiTheme="majorBidi" w:cs="B Nazanin"/>
+          <w:sz w:val="24"/>
+          <w:szCs w:val="24"/>
+          <w:lang w:bidi="fa-IR"/>
+        </w:rPr>
+      </w:pPr>
+      <w:proofErr w:type="spellStart"/>
+      <w:r>
+        <w:rPr>
+          <w:rFonts w:asciiTheme="majorBidi" w:hAnsiTheme="majorBidi" w:cs="B Nazanin"/>
+          <w:sz w:val="24"/>
+          <w:szCs w:val="24"/>
+          <w:lang w:bidi="fa-IR"/>
+        </w:rPr>
+        <w:t>User_follow</w:t>
+      </w:r>
+      <w:proofErr w:type="spellEnd"/>
+    </w:p>
+    <w:p>
+      <w:pPr>
+        <w:pStyle w:val="ListParagraph"/>
+        <w:bidi/>
+        <w:jc w:val="both"/>
+        <w:rPr>
+          <w:rFonts w:asciiTheme="majorBidi" w:hAnsiTheme="majorBidi" w:cs="B Nazanin"/>
+          <w:sz w:val="28"/>
+          <w:szCs w:val="28"/>
+          <w:lang w:bidi="fa-IR"/>
+        </w:rPr>
+      </w:pPr>
+      <w:r>
+        <w:rPr>
+          <w:rFonts w:asciiTheme="majorBidi" w:hAnsiTheme="majorBidi" w:cs="B Nazanin" w:hint="cs"/>
+          <w:sz w:val="28"/>
+          <w:szCs w:val="28"/>
+          <w:rtl/>
+          <w:lang w:bidi="fa-IR"/>
+        </w:rPr>
+        <w:t>کاربرانی که کاربر مورد نظر آنها را دنیال کرده است</w:t>
+      </w:r>
+    </w:p>
+    <w:p>
+      <w:pPr>
+        <w:pStyle w:val="ListParagraph"/>
+        <w:numPr>
+          <w:ilvl w:val="0"/>
+          <w:numId w:val="3"/>
+        </w:numPr>
+        <w:bidi/>
+        <w:jc w:val="both"/>
+        <w:rPr>
+          <w:rFonts w:asciiTheme="majorBidi" w:hAnsiTheme="majorBidi" w:cs="B Nazanin"/>
+          <w:sz w:val="24"/>
+          <w:szCs w:val="24"/>
+          <w:lang w:bidi="fa-IR"/>
+        </w:rPr>
+      </w:pPr>
+      <w:proofErr w:type="spellStart"/>
+      <w:r>
+        <w:rPr>
+          <w:rFonts w:asciiTheme="majorBidi" w:hAnsiTheme="majorBidi" w:cs="B Nazanin"/>
+          <w:sz w:val="24"/>
+          <w:szCs w:val="24"/>
+          <w:lang w:bidi="fa-IR"/>
+        </w:rPr>
+        <w:t>User_request</w:t>
+      </w:r>
+      <w:proofErr w:type="spellEnd"/>
+    </w:p>
+    <w:p>
+      <w:pPr>
+        <w:pStyle w:val="ListParagraph"/>
+        <w:bidi/>
+        <w:jc w:val="both"/>
+        <w:rPr>
+          <w:rFonts w:asciiTheme="majorBidi" w:hAnsiTheme="majorBidi" w:cs="B Nazanin"/>
+          <w:sz w:val="28"/>
+          <w:szCs w:val="28"/>
+          <w:rtl/>
+          <w:lang w:bidi="fa-IR"/>
+        </w:rPr>
+      </w:pPr>
+      <w:r>
+        <w:rPr>
+          <w:rFonts w:asciiTheme="majorBidi" w:hAnsiTheme="majorBidi" w:cs="B Nazanin" w:hint="cs"/>
+          <w:sz w:val="28"/>
+          <w:szCs w:val="28"/>
+          <w:rtl/>
+          <w:lang w:bidi="fa-IR"/>
+        </w:rPr>
+        <w:t>کاربرانی که کاربر مورد نظر برای آنها درخواست ارسال کرده است</w:t>
+      </w:r>
+    </w:p>
+    <w:p>
+      <w:pPr>
+        <w:bidi/>
+        <w:jc w:val="both"/>
+        <w:rPr>
+          <w:rFonts w:asciiTheme="majorBidi" w:hAnsiTheme="majorBidi" w:cs="B Nazanin" w:hint="cs"/>
+          <w:sz w:val="28"/>
+          <w:szCs w:val="28"/>
+          <w:rtl/>
+          <w:lang w:bidi="fa-IR"/>
+        </w:rPr>
+      </w:pPr>
+      <w:r>
+        <w:rPr>
+          <w:rFonts w:asciiTheme="majorBidi" w:hAnsiTheme="majorBidi" w:cs="B Nazanin" w:hint="cs"/>
+          <w:sz w:val="28"/>
+          <w:szCs w:val="28"/>
+          <w:rtl/>
+          <w:lang w:bidi="fa-IR"/>
+        </w:rPr>
+        <w:t xml:space="preserve">موجودیت </w:t>
+      </w:r>
+      <w:r>
+        <w:rPr>
+          <w:rFonts w:asciiTheme="majorBidi" w:hAnsiTheme="majorBidi" w:cs="B Nazanin"/>
+          <w:sz w:val="28"/>
+          <w:szCs w:val="28"/>
+          <w:lang w:bidi="fa-IR"/>
+        </w:rPr>
+        <w:t>post</w:t>
+      </w:r>
+      <w:r>
+        <w:rPr>
+          <w:rFonts w:asciiTheme="majorBidi" w:hAnsiTheme="majorBidi" w:cs="B Nazanin" w:hint="cs"/>
+          <w:sz w:val="28"/>
+          <w:szCs w:val="28"/>
+          <w:rtl/>
+          <w:lang w:bidi="fa-IR"/>
+        </w:rPr>
+        <w:t>:</w:t>
+      </w:r>
+    </w:p>
+    <w:p>
+      <w:pPr>
+        <w:bidi/>
+        <w:jc w:val="both"/>
+        <w:rPr>
+          <w:rFonts w:asciiTheme="majorBidi" w:hAnsiTheme="majorBidi" w:cs="B Nazanin"/>
+          <w:sz w:val="28"/>
+          <w:szCs w:val="28"/>
+          <w:lang w:bidi="fa-IR"/>
+        </w:rPr>
+      </w:pPr>
+      <w:r>
+        <w:rPr>
+          <w:rFonts w:asciiTheme="majorBidi" w:hAnsiTheme="majorBidi" w:cs="B Nazanin" w:hint="cs"/>
+          <w:sz w:val="28"/>
+          <w:szCs w:val="28"/>
+          <w:rtl/>
+          <w:lang w:bidi="fa-IR"/>
+        </w:rPr>
+        <w:t>این موجودیت مشخصات یک پست را بیان می کند. ویژگی های این موجودیت شامل موارد زیر است</w:t>
+      </w:r>
+      <w:r>
+        <w:rPr>
+          <w:rFonts w:asciiTheme="majorBidi" w:hAnsiTheme="majorBidi" w:cs="B Nazanin"/>
+          <w:sz w:val="28"/>
+          <w:szCs w:val="28"/>
+          <w:lang w:bidi="fa-IR"/>
+        </w:rPr>
+        <w:t>:</w:t>
+      </w:r>
+    </w:p>
+    <w:p>
+      <w:pPr>
+        <w:pStyle w:val="ListParagraph"/>
+        <w:numPr>
+          <w:ilvl w:val="0"/>
+          <w:numId w:val="5"/>
+        </w:numPr>
+        <w:bidi/>
+        <w:jc w:val="both"/>
+        <w:rPr>
+          <w:rFonts w:asciiTheme="majorBidi" w:hAnsiTheme="majorBidi" w:cs="B Nazanin"/>
+          <w:sz w:val="24"/>
+          <w:szCs w:val="24"/>
+          <w:lang w:bidi="fa-IR"/>
+        </w:rPr>
+      </w:pPr>
+      <w:r>
+        <w:rPr>
+          <w:rFonts w:asciiTheme="majorBidi" w:hAnsiTheme="majorBidi" w:cs="B Nazanin"/>
+          <w:sz w:val="24"/>
+          <w:szCs w:val="24"/>
+          <w:lang w:bidi="fa-IR"/>
+        </w:rPr>
+        <w:t xml:space="preserve">Body </w:t>
+      </w:r>
+    </w:p>
+    <w:p>
+      <w:pPr>
+        <w:pStyle w:val="ListParagraph"/>
+        <w:bidi/>
+        <w:jc w:val="both"/>
+        <w:rPr>
+          <w:rFonts w:asciiTheme="majorBidi" w:hAnsiTheme="majorBidi" w:cs="B Nazanin" w:hint="cs"/>
+          <w:sz w:val="28"/>
+          <w:szCs w:val="28"/>
+          <w:rtl/>
+          <w:lang w:bidi="fa-IR"/>
+        </w:rPr>
+      </w:pPr>
+      <w:r>
+        <w:rPr>
+          <w:rFonts w:asciiTheme="majorBidi" w:hAnsiTheme="majorBidi" w:cs="B Nazanin" w:hint="cs"/>
+          <w:sz w:val="28"/>
+          <w:szCs w:val="28"/>
+          <w:rtl/>
+          <w:lang w:bidi="fa-IR"/>
+        </w:rPr>
+        <w:t>محتوای پست را مشخص می کند</w:t>
+      </w:r>
+    </w:p>
+    <w:p>
+      <w:pPr>
+        <w:pStyle w:val="ListParagraph"/>
+        <w:numPr>
+          <w:ilvl w:val="0"/>
+          <w:numId w:val="5"/>
+        </w:numPr>
+        <w:bidi/>
+        <w:jc w:val="both"/>
+        <w:rPr>
+          <w:rFonts w:asciiTheme="majorBidi" w:hAnsiTheme="majorBidi" w:cs="B Nazanin"/>
+          <w:sz w:val="24"/>
+          <w:szCs w:val="24"/>
+          <w:rtl/>
+          <w:lang w:bidi="fa-IR"/>
+        </w:rPr>
+      </w:pPr>
+      <w:r>
+        <w:rPr>
+          <w:rFonts w:asciiTheme="majorBidi" w:hAnsiTheme="majorBidi" w:cs="B Nazanin"/>
+          <w:sz w:val="24"/>
+          <w:szCs w:val="24"/>
+          <w:lang w:bidi="fa-IR"/>
+        </w:rPr>
+        <w:t>User</w:t>
+      </w:r>
+    </w:p>
+    <w:p>
+      <w:pPr>
+        <w:pStyle w:val="ListParagraph"/>
+        <w:bidi/>
+        <w:jc w:val="both"/>
+        <w:rPr>
+          <w:rFonts w:asciiTheme="majorBidi" w:hAnsiTheme="majorBidi" w:cs="B Nazanin" w:hint="cs"/>
+          <w:sz w:val="28"/>
+          <w:szCs w:val="28"/>
+          <w:rtl/>
+          <w:lang w:bidi="fa-IR"/>
+        </w:rPr>
+      </w:pPr>
+      <w:r>
+        <w:rPr>
+          <w:rFonts w:asciiTheme="majorBidi" w:hAnsiTheme="majorBidi" w:cs="B Nazanin" w:hint="cs"/>
+          <w:sz w:val="28"/>
+          <w:szCs w:val="28"/>
+          <w:rtl/>
+          <w:lang w:bidi="fa-IR"/>
+        </w:rPr>
+        <w:t xml:space="preserve">کلید خارجی به </w:t>
+      </w:r>
+      <w:r>
+        <w:rPr>
+          <w:rFonts w:asciiTheme="majorBidi" w:hAnsiTheme="majorBidi" w:cs="B Nazanin"/>
+          <w:sz w:val="28"/>
+          <w:szCs w:val="28"/>
+          <w:lang w:bidi="fa-IR"/>
+        </w:rPr>
+        <w:t>user</w:t>
+      </w:r>
+      <w:r>
+        <w:rPr>
+          <w:rFonts w:asciiTheme="majorBidi" w:hAnsiTheme="majorBidi" w:cs="B Nazanin" w:hint="cs"/>
+          <w:sz w:val="28"/>
+          <w:szCs w:val="28"/>
+          <w:rtl/>
+          <w:lang w:bidi="fa-IR"/>
+        </w:rPr>
+        <w:t xml:space="preserve"> که ارسال کننده پست را مشخص می کند</w:t>
+      </w:r>
+    </w:p>
+    <w:p>
+      <w:pPr>
+        <w:pStyle w:val="ListParagraph"/>
+        <w:numPr>
+          <w:ilvl w:val="0"/>
+          <w:numId w:val="5"/>
+        </w:numPr>
+        <w:bidi/>
+        <w:jc w:val="both"/>
+        <w:rPr>
+          <w:rFonts w:asciiTheme="majorBidi" w:hAnsiTheme="majorBidi" w:cs="B Nazanin"/>
+          <w:sz w:val="24"/>
+          <w:szCs w:val="24"/>
+          <w:rtl/>
+          <w:lang w:bidi="fa-IR"/>
+        </w:rPr>
+      </w:pPr>
+      <w:proofErr w:type="spellStart"/>
+      <w:r>
+        <w:rPr>
+          <w:rFonts w:asciiTheme="majorBidi" w:hAnsiTheme="majorBidi" w:cs="B Nazanin"/>
+          <w:sz w:val="24"/>
+          <w:szCs w:val="24"/>
+          <w:lang w:bidi="fa-IR"/>
+        </w:rPr>
+        <w:t>Created_at</w:t>
+      </w:r>
+      <w:proofErr w:type="spellEnd"/>
+    </w:p>
+    <w:p>
+      <w:pPr>
+        <w:pStyle w:val="ListParagraph"/>
+        <w:bidi/>
+        <w:jc w:val="both"/>
+        <w:rPr>
+          <w:rFonts w:asciiTheme="majorBidi" w:hAnsiTheme="majorBidi" w:cs="B Nazanin" w:hint="cs"/>
+          <w:sz w:val="28"/>
+          <w:szCs w:val="28"/>
+          <w:rtl/>
+          <w:lang w:bidi="fa-IR"/>
+        </w:rPr>
+      </w:pPr>
+      <w:r>
+        <w:rPr>
+          <w:rFonts w:asciiTheme="majorBidi" w:hAnsiTheme="majorBidi" w:cs="B Nazanin" w:hint="cs"/>
+          <w:sz w:val="28"/>
+          <w:szCs w:val="28"/>
+          <w:rtl/>
+          <w:lang w:bidi="fa-IR"/>
+        </w:rPr>
+        <w:t>تاریخ انتشار پست را مشخص می کند</w:t>
+      </w:r>
+    </w:p>
+    <w:p>
+      <w:pPr>
+        <w:bidi/>
+        <w:jc w:val="both"/>
+        <w:rPr>
+          <w:rFonts w:asciiTheme="majorBidi" w:hAnsiTheme="majorBidi" w:cs="B Nazanin" w:hint="cs"/>
+          <w:sz w:val="28"/>
+          <w:szCs w:val="28"/>
+          <w:rtl/>
+          <w:lang w:bidi="fa-IR"/>
+        </w:rPr>
+      </w:pPr>
+      <w:r>
+        <w:rPr>
+          <w:rFonts w:asciiTheme="majorBidi" w:hAnsiTheme="majorBidi" w:cs="B Nazanin" w:hint="cs"/>
+          <w:sz w:val="28"/>
+          <w:szCs w:val="28"/>
+          <w:rtl/>
+          <w:lang w:bidi="fa-IR"/>
+        </w:rPr>
+        <w:t xml:space="preserve">موجودیت </w:t>
+      </w:r>
+      <w:r>
+        <w:rPr>
+          <w:rFonts w:asciiTheme="majorBidi" w:hAnsiTheme="majorBidi" w:cs="B Nazanin"/>
+          <w:sz w:val="24"/>
+          <w:szCs w:val="24"/>
+          <w:lang w:bidi="fa-IR"/>
+        </w:rPr>
+        <w:t>like</w:t>
+      </w:r>
+      <w:r>
+        <w:rPr>
+          <w:rFonts w:asciiTheme="majorBidi" w:hAnsiTheme="majorBidi" w:cs="B Nazanin" w:hint="cs"/>
+          <w:sz w:val="24"/>
+          <w:szCs w:val="24"/>
+          <w:rtl/>
+          <w:lang w:bidi="fa-IR"/>
+        </w:rPr>
+        <w:t xml:space="preserve"> </w:t>
+      </w:r>
+      <w:r>
+        <w:rPr>
+          <w:rFonts w:asciiTheme="majorBidi" w:hAnsiTheme="majorBidi" w:cs="B Nazanin" w:hint="cs"/>
+          <w:sz w:val="28"/>
+          <w:szCs w:val="28"/>
+          <w:rtl/>
+          <w:lang w:bidi="fa-IR"/>
+        </w:rPr>
+        <w:t xml:space="preserve">: </w:t>
+      </w:r>
+    </w:p>
+    <w:p>
+      <w:pPr>
+        <w:bidi/>
+        <w:jc w:val="both"/>
+        <w:rPr>
+          <w:rFonts w:asciiTheme="majorBidi" w:hAnsiTheme="majorBidi" w:cs="B Nazanin" w:hint="cs"/>
+          <w:sz w:val="28"/>
+          <w:szCs w:val="28"/>
+          <w:rtl/>
+          <w:lang w:bidi="fa-IR"/>
+        </w:rPr>
+      </w:pPr>
+      <w:r>
+        <w:rPr>
+          <w:rFonts w:asciiTheme="majorBidi" w:hAnsiTheme="majorBidi" w:cs="B Nazanin" w:hint="cs"/>
+          <w:sz w:val="28"/>
+          <w:szCs w:val="28"/>
+          <w:rtl/>
+          <w:lang w:bidi="fa-IR"/>
+        </w:rPr>
+        <w:t xml:space="preserve">این موجودیت </w:t>
+      </w:r>
+      <w:r>
+        <w:rPr>
+          <w:rFonts w:asciiTheme="majorBidi" w:hAnsiTheme="majorBidi" w:cs="B Nazanin"/>
+          <w:sz w:val="24"/>
+          <w:szCs w:val="24"/>
+          <w:lang w:bidi="fa-IR"/>
+        </w:rPr>
+        <w:t>like</w:t>
+      </w:r>
+      <w:r>
+        <w:rPr>
+          <w:rFonts w:asciiTheme="majorBidi" w:hAnsiTheme="majorBidi" w:cs="B Nazanin" w:hint="cs"/>
+          <w:sz w:val="28"/>
+          <w:szCs w:val="28"/>
+          <w:rtl/>
+          <w:lang w:bidi="fa-IR"/>
+        </w:rPr>
+        <w:t xml:space="preserve"> هر پست را مشخص می کند. ویژگی های این موجودیت شامل موارد زیر است. </w:t>
       </w:r>
     </w:p>
     <w:p>
@@ -1159,41 +2126,62 @@
         <w:jc w:val="both"/>
         <w:rPr>
           <w:rFonts w:asciiTheme="majorBidi" w:hAnsiTheme="majorBidi" w:cs="B Nazanin"/>
-          <w:lang w:bidi="fa-IR"/>
-        </w:rPr>
-      </w:pPr>
-      <w:r>
-        <w:rPr>
-          <w:rFonts w:asciiTheme="majorBidi" w:hAnsiTheme="majorBidi" w:cs="B Nazanin"/>
-          <w:lang w:bidi="fa-IR"/>
-        </w:rPr>
-        <w:t>User</w:t>
-      </w:r>
-    </w:p>
-    <w:p>
-      <w:pPr>
-        <w:pStyle w:val="ListParagraph"/>
-        <w:bidi/>
-        <w:jc w:val="both"/>
-        <w:rPr>
-          <w:rFonts w:asciiTheme="majorBidi" w:hAnsiTheme="majorBidi" w:cs="B Nazanin"/>
-          <w:lang w:bidi="fa-IR"/>
-        </w:rPr>
-      </w:pPr>
-      <w:r>
-        <w:rPr>
-          <w:rFonts w:asciiTheme="majorBidi" w:hAnsiTheme="majorBidi" w:cs="B Nazanin" w:hint="cs"/>
-          <w:rtl/>
-          <w:lang w:bidi="fa-IR"/>
-        </w:rPr>
-        <w:t xml:space="preserve">کلید خارجی از رابطه یک به یک با جدول </w:t>
-      </w:r>
-      <w:r>
-        <w:rPr>
-          <w:rFonts w:asciiTheme="majorBidi" w:hAnsiTheme="majorBidi" w:cs="B Nazanin"/>
-          <w:lang w:bidi="fa-IR"/>
-        </w:rPr>
-        <w:t>user</w:t>
+          <w:sz w:val="24"/>
+          <w:szCs w:val="24"/>
+          <w:lang w:bidi="fa-IR"/>
+        </w:rPr>
+      </w:pPr>
+      <w:r>
+        <w:rPr>
+          <w:rFonts w:asciiTheme="majorBidi" w:hAnsiTheme="majorBidi" w:cs="B Nazanin"/>
+          <w:sz w:val="24"/>
+          <w:szCs w:val="24"/>
+          <w:lang w:bidi="fa-IR"/>
+        </w:rPr>
+        <w:t xml:space="preserve">Post </w:t>
+      </w:r>
+    </w:p>
+    <w:p>
+      <w:pPr>
+        <w:pStyle w:val="ListParagraph"/>
+        <w:bidi/>
+        <w:jc w:val="both"/>
+        <w:rPr>
+          <w:rFonts w:asciiTheme="majorBidi" w:hAnsiTheme="majorBidi" w:cs="B Nazanin" w:hint="cs"/>
+          <w:sz w:val="28"/>
+          <w:szCs w:val="28"/>
+          <w:rtl/>
+          <w:lang w:bidi="fa-IR"/>
+        </w:rPr>
+      </w:pPr>
+      <w:r>
+        <w:rPr>
+          <w:rFonts w:asciiTheme="majorBidi" w:hAnsiTheme="majorBidi" w:cs="B Nazanin"/>
+          <w:sz w:val="24"/>
+          <w:szCs w:val="24"/>
+          <w:lang w:bidi="fa-IR"/>
+        </w:rPr>
+        <w:t>Like</w:t>
+      </w:r>
+      <w:r>
+        <w:rPr>
+          <w:rFonts w:asciiTheme="majorBidi" w:hAnsiTheme="majorBidi" w:cs="B Nazanin" w:hint="cs"/>
+          <w:sz w:val="28"/>
+          <w:szCs w:val="28"/>
+          <w:rtl/>
+          <w:lang w:bidi="fa-IR"/>
+        </w:rPr>
+        <w:t xml:space="preserve"> </w:t>
+      </w:r>
+      <w:r>
+        <w:rPr>
+          <w:rFonts w:asciiTheme="majorBidi" w:hAnsiTheme="majorBidi" w:cs="B Nazanin" w:hint="cs"/>
+          <w:sz w:val="28"/>
+          <w:szCs w:val="28"/>
+          <w:rtl/>
+          <w:lang w:bidi="fa-IR"/>
+        </w:rPr>
+        <w:t>مربوط به چه پستی است.</w:t>
       </w:r>
     </w:p>
     <w:p>
@@ -1207,35 +2195,63 @@
         <w:jc w:val="both"/>
         <w:rPr>
           <w:rFonts w:asciiTheme="majorBidi" w:hAnsiTheme="majorBidi" w:cs="B Nazanin"/>
-          <w:lang w:bidi="fa-IR"/>
-        </w:rPr>
-      </w:pPr>
-      <w:r>
-        <w:rPr>
-          <w:rFonts w:asciiTheme="majorBidi" w:hAnsiTheme="majorBidi" w:cs="B Nazanin"/>
-          <w:lang w:bidi="fa-IR"/>
-        </w:rPr>
-        <w:t>Bio</w:t>
-      </w:r>
-    </w:p>
-    <w:p>
-      <w:pPr>
-        <w:pStyle w:val="ListParagraph"/>
-        <w:bidi/>
-        <w:jc w:val="both"/>
-        <w:rPr>
-          <w:rFonts w:asciiTheme="majorBidi" w:hAnsiTheme="majorBidi" w:cs="B Nazanin" w:hint="cs"/>
-          <w:rtl/>
-          <w:lang w:bidi="fa-IR"/>
-        </w:rPr>
-      </w:pPr>
-      <w:r>
-        <w:rPr>
-          <w:rFonts w:asciiTheme="majorBidi" w:hAnsiTheme="majorBidi" w:cs="B Nazanin" w:hint="cs"/>
-          <w:rtl/>
-          <w:lang w:bidi="fa-IR"/>
-        </w:rPr>
-        <w:t>بیوگرافی کاربر</w:t>
+          <w:sz w:val="24"/>
+          <w:szCs w:val="24"/>
+          <w:rtl/>
+          <w:lang w:bidi="fa-IR"/>
+        </w:rPr>
+      </w:pPr>
+      <w:r>
+        <w:rPr>
+          <w:rFonts w:asciiTheme="majorBidi" w:hAnsiTheme="majorBidi" w:cs="B Nazanin"/>
+          <w:sz w:val="24"/>
+          <w:szCs w:val="24"/>
+          <w:lang w:bidi="fa-IR"/>
+        </w:rPr>
+        <w:t>User</w:t>
+      </w:r>
+    </w:p>
+    <w:p>
+      <w:pPr>
+        <w:pStyle w:val="ListParagraph"/>
+        <w:bidi/>
+        <w:jc w:val="both"/>
+        <w:rPr>
+          <w:rFonts w:asciiTheme="majorBidi" w:hAnsiTheme="majorBidi" w:cs="B Nazanin" w:hint="cs"/>
+          <w:sz w:val="28"/>
+          <w:szCs w:val="28"/>
+          <w:rtl/>
+          <w:lang w:bidi="fa-IR"/>
+        </w:rPr>
+      </w:pPr>
+      <w:r>
+        <w:rPr>
+          <w:rFonts w:asciiTheme="majorBidi" w:hAnsiTheme="majorBidi" w:cs="B Nazanin" w:hint="cs"/>
+          <w:sz w:val="28"/>
+          <w:szCs w:val="28"/>
+          <w:rtl/>
+          <w:lang w:bidi="fa-IR"/>
+        </w:rPr>
+        <w:t xml:space="preserve">چه کاربری </w:t>
+      </w:r>
+      <w:r>
+        <w:rPr>
+          <w:rFonts w:asciiTheme="majorBidi" w:hAnsiTheme="majorBidi" w:cs="B Nazanin"/>
+          <w:sz w:val="24"/>
+          <w:szCs w:val="24"/>
+          <w:lang w:bidi="fa-IR"/>
+        </w:rPr>
+        <w:t>like</w:t>
+      </w:r>
+      <w:r>
+        <w:rPr>
+          <w:rFonts w:asciiTheme="majorBidi" w:hAnsiTheme="majorBidi" w:cs="B Nazanin" w:hint="cs"/>
+          <w:sz w:val="28"/>
+          <w:szCs w:val="28"/>
+          <w:rtl/>
+          <w:lang w:bidi="fa-IR"/>
+        </w:rPr>
+        <w:t xml:space="preserve"> کرده است.</w:t>
       </w:r>
     </w:p>
     <w:p>
@@ -1249,23 +2265,21 @@
         <w:jc w:val="both"/>
         <w:rPr>
           <w:rFonts w:asciiTheme="majorBidi" w:hAnsiTheme="majorBidi" w:cs="B Nazanin"/>
-          <w:lang w:bidi="fa-IR"/>
-        </w:rPr>
-      </w:pPr>
-      <w:r>
-        <w:rPr>
-          <w:rFonts w:asciiTheme="majorBidi" w:hAnsiTheme="majorBidi" w:cs="B Nazanin"/>
-          <w:lang w:bidi="fa-IR"/>
-        </w:rPr>
-        <w:t xml:space="preserve">Website </w:t>
-      </w:r>
+          <w:sz w:val="24"/>
+          <w:szCs w:val="24"/>
+          <w:rtl/>
+          <w:lang w:bidi="fa-IR"/>
+        </w:rPr>
+      </w:pPr>
       <w:proofErr w:type="spellStart"/>
       <w:r>
         <w:rPr>
           <w:rFonts w:asciiTheme="majorBidi" w:hAnsiTheme="majorBidi" w:cs="B Nazanin"/>
-          <w:lang w:bidi="fa-IR"/>
-        </w:rPr>
-        <w:t>url</w:t>
+          <w:sz w:val="24"/>
+          <w:szCs w:val="24"/>
+          <w:lang w:bidi="fa-IR"/>
+        </w:rPr>
+        <w:t>Created_at</w:t>
       </w:r>
       <w:proofErr w:type="spellEnd"/>
     </w:p>
@@ -1275,17 +2289,423 @@
         <w:bidi/>
         <w:jc w:val="both"/>
         <w:rPr>
-          <w:rFonts w:asciiTheme="majorBidi" w:hAnsiTheme="majorBidi" w:cs="B Nazanin"/>
-          <w:lang w:bidi="fa-IR"/>
-        </w:rPr>
-      </w:pPr>
-      <w:r>
-        <w:rPr>
-          <w:rFonts w:asciiTheme="majorBidi" w:hAnsiTheme="majorBidi" w:cs="B Nazanin" w:hint="cs"/>
-          <w:rtl/>
-          <w:lang w:bidi="fa-IR"/>
-        </w:rPr>
-        <w:t>وبسایت کاربر</w:t>
+          <w:rFonts w:asciiTheme="majorBidi" w:hAnsiTheme="majorBidi" w:cs="B Nazanin" w:hint="cs"/>
+          <w:sz w:val="28"/>
+          <w:szCs w:val="28"/>
+          <w:rtl/>
+          <w:lang w:bidi="fa-IR"/>
+        </w:rPr>
+      </w:pPr>
+      <w:r>
+        <w:rPr>
+          <w:rFonts w:asciiTheme="majorBidi" w:hAnsiTheme="majorBidi" w:cs="B Nazanin" w:hint="cs"/>
+          <w:sz w:val="28"/>
+          <w:szCs w:val="28"/>
+          <w:rtl/>
+          <w:lang w:bidi="fa-IR"/>
+        </w:rPr>
+        <w:t xml:space="preserve">در چه تاریخی </w:t>
+      </w:r>
+      <w:r>
+        <w:rPr>
+          <w:rFonts w:asciiTheme="majorBidi" w:hAnsiTheme="majorBidi" w:cs="B Nazanin"/>
+          <w:sz w:val="24"/>
+          <w:szCs w:val="24"/>
+          <w:lang w:bidi="fa-IR"/>
+        </w:rPr>
+        <w:t>like</w:t>
+      </w:r>
+      <w:r>
+        <w:rPr>
+          <w:rFonts w:asciiTheme="majorBidi" w:hAnsiTheme="majorBidi" w:cs="B Nazanin" w:hint="cs"/>
+          <w:sz w:val="28"/>
+          <w:szCs w:val="28"/>
+          <w:rtl/>
+          <w:lang w:bidi="fa-IR"/>
+        </w:rPr>
+        <w:t xml:space="preserve"> صورت گرفته است.</w:t>
+      </w:r>
+    </w:p>
+    <w:p>
+      <w:pPr>
+        <w:bidi/>
+        <w:jc w:val="both"/>
+        <w:rPr>
+          <w:rFonts w:asciiTheme="majorBidi" w:hAnsiTheme="majorBidi" w:cs="B Nazanin" w:hint="cs"/>
+          <w:sz w:val="28"/>
+          <w:szCs w:val="28"/>
+          <w:rtl/>
+          <w:lang w:bidi="fa-IR"/>
+        </w:rPr>
+      </w:pPr>
+      <w:r>
+        <w:rPr>
+          <w:rFonts w:asciiTheme="majorBidi" w:hAnsiTheme="majorBidi" w:cs="B Nazanin" w:hint="cs"/>
+          <w:sz w:val="28"/>
+          <w:szCs w:val="28"/>
+          <w:rtl/>
+          <w:lang w:bidi="fa-IR"/>
+        </w:rPr>
+        <w:t xml:space="preserve">موجودیت </w:t>
+      </w:r>
+      <w:r>
+        <w:rPr>
+          <w:rFonts w:asciiTheme="majorBidi" w:hAnsiTheme="majorBidi" w:cs="B Nazanin"/>
+          <w:sz w:val="24"/>
+          <w:szCs w:val="24"/>
+          <w:lang w:bidi="fa-IR"/>
+        </w:rPr>
+        <w:t>comment</w:t>
+      </w:r>
+      <w:r>
+        <w:rPr>
+          <w:rFonts w:asciiTheme="majorBidi" w:hAnsiTheme="majorBidi" w:cs="B Nazanin" w:hint="cs"/>
+          <w:sz w:val="28"/>
+          <w:szCs w:val="28"/>
+          <w:rtl/>
+          <w:lang w:bidi="fa-IR"/>
+        </w:rPr>
+        <w:t xml:space="preserve"> : </w:t>
+      </w:r>
+    </w:p>
+    <w:p>
+      <w:pPr>
+        <w:bidi/>
+        <w:jc w:val="both"/>
+        <w:rPr>
+          <w:rFonts w:asciiTheme="majorBidi" w:hAnsiTheme="majorBidi" w:cs="B Nazanin" w:hint="cs"/>
+          <w:sz w:val="28"/>
+          <w:szCs w:val="28"/>
+          <w:rtl/>
+          <w:lang w:bidi="fa-IR"/>
+        </w:rPr>
+      </w:pPr>
+      <w:r>
+        <w:rPr>
+          <w:rFonts w:asciiTheme="majorBidi" w:hAnsiTheme="majorBidi" w:cs="B Nazanin" w:hint="cs"/>
+          <w:sz w:val="28"/>
+          <w:szCs w:val="28"/>
+          <w:rtl/>
+          <w:lang w:bidi="fa-IR"/>
+        </w:rPr>
+        <w:t xml:space="preserve">این موجودیت </w:t>
+      </w:r>
+      <w:r>
+        <w:rPr>
+          <w:rFonts w:asciiTheme="majorBidi" w:hAnsiTheme="majorBidi" w:cs="B Nazanin"/>
+          <w:sz w:val="24"/>
+          <w:szCs w:val="24"/>
+          <w:lang w:bidi="fa-IR"/>
+        </w:rPr>
+        <w:t>comment</w:t>
+      </w:r>
+      <w:r>
+        <w:rPr>
+          <w:rFonts w:asciiTheme="majorBidi" w:hAnsiTheme="majorBidi" w:cs="B Nazanin" w:hint="cs"/>
+          <w:sz w:val="28"/>
+          <w:szCs w:val="28"/>
+          <w:rtl/>
+          <w:lang w:bidi="fa-IR"/>
+        </w:rPr>
+        <w:t xml:space="preserve"> </w:t>
+      </w:r>
+      <w:r>
+        <w:rPr>
+          <w:rFonts w:asciiTheme="majorBidi" w:hAnsiTheme="majorBidi" w:cs="B Nazanin" w:hint="cs"/>
+          <w:sz w:val="28"/>
+          <w:szCs w:val="28"/>
+          <w:rtl/>
+          <w:lang w:bidi="fa-IR"/>
+        </w:rPr>
+        <w:t xml:space="preserve">هر پست را مشخص می کند. ویژگی های این موجودیت شامل موارد زیر است. </w:t>
+      </w:r>
+    </w:p>
+    <w:p>
+      <w:pPr>
+        <w:bidi/>
+        <w:jc w:val="both"/>
+        <w:rPr>
+          <w:rFonts w:asciiTheme="majorBidi" w:hAnsiTheme="majorBidi" w:cs="B Nazanin"/>
+          <w:sz w:val="24"/>
+          <w:szCs w:val="24"/>
+          <w:lang w:bidi="fa-IR"/>
+        </w:rPr>
+      </w:pPr>
+      <w:r>
+        <w:rPr>
+          <w:rFonts w:asciiTheme="majorBidi" w:hAnsiTheme="majorBidi" w:cs="B Nazanin"/>
+          <w:sz w:val="24"/>
+          <w:szCs w:val="24"/>
+          <w:lang w:bidi="fa-IR"/>
+        </w:rPr>
+        <w:lastRenderedPageBreak/>
+        <w:t xml:space="preserve">Post </w:t>
+      </w:r>
+    </w:p>
+    <w:p>
+      <w:pPr>
+        <w:bidi/>
+        <w:jc w:val="both"/>
+        <w:rPr>
+          <w:rFonts w:asciiTheme="majorBidi" w:hAnsiTheme="majorBidi" w:cs="B Nazanin" w:hint="cs"/>
+          <w:sz w:val="28"/>
+          <w:szCs w:val="28"/>
+          <w:rtl/>
+          <w:lang w:bidi="fa-IR"/>
+        </w:rPr>
+      </w:pPr>
+      <w:proofErr w:type="spellStart"/>
+      <w:r>
+        <w:rPr>
+          <w:rFonts w:asciiTheme="majorBidi" w:hAnsiTheme="majorBidi" w:cs="B Nazanin"/>
+          <w:sz w:val="24"/>
+          <w:szCs w:val="24"/>
+          <w:lang w:bidi="fa-IR"/>
+        </w:rPr>
+        <w:t>commet</w:t>
+      </w:r>
+      <w:proofErr w:type="spellEnd"/>
+      <w:r>
+        <w:rPr>
+          <w:rFonts w:asciiTheme="majorBidi" w:hAnsiTheme="majorBidi" w:cs="B Nazanin" w:hint="cs"/>
+          <w:sz w:val="28"/>
+          <w:szCs w:val="28"/>
+          <w:rtl/>
+          <w:lang w:bidi="fa-IR"/>
+        </w:rPr>
+        <w:t xml:space="preserve"> مربوط به چه پستی است.</w:t>
+      </w:r>
+    </w:p>
+    <w:p>
+      <w:pPr>
+        <w:bidi/>
+        <w:jc w:val="both"/>
+        <w:rPr>
+          <w:rFonts w:asciiTheme="majorBidi" w:hAnsiTheme="majorBidi" w:cs="B Nazanin"/>
+          <w:sz w:val="24"/>
+          <w:szCs w:val="24"/>
+          <w:rtl/>
+          <w:lang w:bidi="fa-IR"/>
+        </w:rPr>
+      </w:pPr>
+      <w:r>
+        <w:rPr>
+          <w:rFonts w:asciiTheme="majorBidi" w:hAnsiTheme="majorBidi" w:cs="B Nazanin"/>
+          <w:sz w:val="24"/>
+          <w:szCs w:val="24"/>
+          <w:lang w:bidi="fa-IR"/>
+        </w:rPr>
+        <w:t>User</w:t>
+      </w:r>
+    </w:p>
+    <w:p>
+      <w:pPr>
+        <w:bidi/>
+        <w:jc w:val="both"/>
+        <w:rPr>
+          <w:rFonts w:asciiTheme="majorBidi" w:hAnsiTheme="majorBidi" w:cs="B Nazanin" w:hint="cs"/>
+          <w:sz w:val="28"/>
+          <w:szCs w:val="28"/>
+          <w:rtl/>
+          <w:lang w:bidi="fa-IR"/>
+        </w:rPr>
+      </w:pPr>
+      <w:r>
+        <w:rPr>
+          <w:rFonts w:asciiTheme="majorBidi" w:hAnsiTheme="majorBidi" w:cs="B Nazanin" w:hint="cs"/>
+          <w:sz w:val="28"/>
+          <w:szCs w:val="28"/>
+          <w:rtl/>
+          <w:lang w:bidi="fa-IR"/>
+        </w:rPr>
+        <w:t xml:space="preserve">چه کاربری </w:t>
+      </w:r>
+      <w:r>
+        <w:rPr>
+          <w:rFonts w:asciiTheme="majorBidi" w:hAnsiTheme="majorBidi" w:cs="B Nazanin"/>
+          <w:sz w:val="24"/>
+          <w:szCs w:val="24"/>
+          <w:lang w:bidi="fa-IR"/>
+        </w:rPr>
+        <w:t>comment</w:t>
+      </w:r>
+      <w:r>
+        <w:rPr>
+          <w:rFonts w:asciiTheme="majorBidi" w:hAnsiTheme="majorBidi" w:cs="B Nazanin"/>
+          <w:sz w:val="28"/>
+          <w:szCs w:val="28"/>
+          <w:lang w:bidi="fa-IR"/>
+        </w:rPr>
+        <w:t xml:space="preserve"> </w:t>
+      </w:r>
+      <w:r>
+        <w:rPr>
+          <w:rFonts w:asciiTheme="majorBidi" w:hAnsiTheme="majorBidi" w:cs="B Nazanin" w:hint="cs"/>
+          <w:sz w:val="28"/>
+          <w:szCs w:val="28"/>
+          <w:rtl/>
+          <w:lang w:bidi="fa-IR"/>
+        </w:rPr>
+        <w:t xml:space="preserve"> گذاشته است.</w:t>
+      </w:r>
+    </w:p>
+    <w:p>
+      <w:pPr>
+        <w:bidi/>
+        <w:jc w:val="both"/>
+        <w:rPr>
+          <w:rFonts w:asciiTheme="majorBidi" w:hAnsiTheme="majorBidi" w:cs="B Nazanin"/>
+          <w:sz w:val="24"/>
+          <w:szCs w:val="24"/>
+          <w:rtl/>
+          <w:lang w:bidi="fa-IR"/>
+        </w:rPr>
+      </w:pPr>
+      <w:proofErr w:type="spellStart"/>
+      <w:r>
+        <w:rPr>
+          <w:rFonts w:asciiTheme="majorBidi" w:hAnsiTheme="majorBidi" w:cs="B Nazanin"/>
+          <w:sz w:val="24"/>
+          <w:szCs w:val="24"/>
+          <w:lang w:bidi="fa-IR"/>
+        </w:rPr>
+        <w:t>Created_at</w:t>
+      </w:r>
+      <w:proofErr w:type="spellEnd"/>
+    </w:p>
+    <w:p>
+      <w:pPr>
+        <w:bidi/>
+        <w:jc w:val="both"/>
+        <w:rPr>
+          <w:rFonts w:asciiTheme="majorBidi" w:hAnsiTheme="majorBidi" w:cs="B Nazanin"/>
+          <w:sz w:val="28"/>
+          <w:szCs w:val="28"/>
+          <w:rtl/>
+          <w:lang w:bidi="fa-IR"/>
+        </w:rPr>
+      </w:pPr>
+      <w:r>
+        <w:rPr>
+          <w:rFonts w:asciiTheme="majorBidi" w:hAnsiTheme="majorBidi" w:cs="B Nazanin" w:hint="cs"/>
+          <w:sz w:val="28"/>
+          <w:szCs w:val="28"/>
+          <w:rtl/>
+          <w:lang w:bidi="fa-IR"/>
+        </w:rPr>
+        <w:t xml:space="preserve">در چه تاریخی </w:t>
+      </w:r>
+      <w:r>
+        <w:rPr>
+          <w:rFonts w:asciiTheme="majorBidi" w:hAnsiTheme="majorBidi" w:cs="B Nazanin"/>
+          <w:sz w:val="24"/>
+          <w:szCs w:val="24"/>
+          <w:lang w:bidi="fa-IR"/>
+        </w:rPr>
+        <w:t>comment</w:t>
+      </w:r>
+      <w:r>
+        <w:rPr>
+          <w:rFonts w:asciiTheme="majorBidi" w:hAnsiTheme="majorBidi" w:cs="B Nazanin"/>
+          <w:sz w:val="28"/>
+          <w:szCs w:val="28"/>
+          <w:lang w:bidi="fa-IR"/>
+        </w:rPr>
+        <w:t xml:space="preserve"> </w:t>
+      </w:r>
+      <w:r>
+        <w:rPr>
+          <w:rFonts w:asciiTheme="majorBidi" w:hAnsiTheme="majorBidi" w:cs="B Nazanin" w:hint="cs"/>
+          <w:sz w:val="28"/>
+          <w:szCs w:val="28"/>
+          <w:rtl/>
+          <w:lang w:bidi="fa-IR"/>
+        </w:rPr>
+        <w:t xml:space="preserve"> گذاشته شده</w:t>
+      </w:r>
+      <w:r>
+        <w:rPr>
+          <w:rFonts w:asciiTheme="majorBidi" w:hAnsiTheme="majorBidi" w:cs="B Nazanin" w:hint="cs"/>
+          <w:sz w:val="28"/>
+          <w:szCs w:val="28"/>
+          <w:rtl/>
+          <w:lang w:bidi="fa-IR"/>
+        </w:rPr>
+        <w:t xml:space="preserve"> است.</w:t>
+      </w:r>
+    </w:p>
+    <w:p>
+      <w:pPr>
+        <w:bidi/>
+        <w:jc w:val="both"/>
+        <w:rPr>
+          <w:rFonts w:asciiTheme="majorBidi" w:hAnsiTheme="majorBidi" w:cs="B Nazanin"/>
+          <w:sz w:val="28"/>
+          <w:szCs w:val="28"/>
+          <w:rtl/>
+          <w:lang w:bidi="fa-IR"/>
+        </w:rPr>
+      </w:pPr>
+      <w:r>
+        <w:rPr>
+          <w:rFonts w:asciiTheme="majorBidi" w:hAnsiTheme="majorBidi" w:cs="B Nazanin"/>
+          <w:sz w:val="24"/>
+          <w:szCs w:val="24"/>
+          <w:lang w:bidi="fa-IR"/>
+        </w:rPr>
+        <w:t>App</w:t>
+      </w:r>
+      <w:r>
+        <w:rPr>
+          <w:rFonts w:asciiTheme="majorBidi" w:hAnsiTheme="majorBidi" w:cs="B Nazanin" w:hint="cs"/>
+          <w:sz w:val="28"/>
+          <w:szCs w:val="28"/>
+          <w:rtl/>
+          <w:lang w:bidi="fa-IR"/>
+        </w:rPr>
+        <w:t xml:space="preserve"> های پروژه:</w:t>
+      </w:r>
+    </w:p>
+    <w:p>
+      <w:pPr>
+        <w:bidi/>
+        <w:jc w:val="both"/>
+        <w:rPr>
+          <w:rFonts w:asciiTheme="majorBidi" w:hAnsiTheme="majorBidi" w:cs="B Nazanin"/>
+          <w:sz w:val="28"/>
+          <w:szCs w:val="28"/>
+          <w:rtl/>
+          <w:lang w:bidi="fa-IR"/>
+        </w:rPr>
+      </w:pPr>
+      <w:r>
+        <w:rPr>
+          <w:rFonts w:asciiTheme="majorBidi" w:hAnsiTheme="majorBidi" w:cs="B Nazanin" w:hint="cs"/>
+          <w:sz w:val="28"/>
+          <w:szCs w:val="28"/>
+          <w:rtl/>
+          <w:lang w:bidi="fa-IR"/>
+        </w:rPr>
+        <w:t xml:space="preserve">در این پروژه از 3 </w:t>
+      </w:r>
+      <w:r>
+        <w:rPr>
+          <w:rFonts w:asciiTheme="majorBidi" w:hAnsiTheme="majorBidi" w:cs="B Nazanin"/>
+          <w:sz w:val="24"/>
+          <w:szCs w:val="24"/>
+          <w:lang w:bidi="fa-IR"/>
+        </w:rPr>
+        <w:t>app</w:t>
+      </w:r>
+      <w:r>
+        <w:rPr>
+          <w:rFonts w:asciiTheme="majorBidi" w:hAnsiTheme="majorBidi" w:cs="B Nazanin" w:hint="cs"/>
+          <w:sz w:val="28"/>
+          <w:szCs w:val="28"/>
+          <w:rtl/>
+          <w:lang w:bidi="fa-IR"/>
+        </w:rPr>
+        <w:t xml:space="preserve"> استفاده شده است:</w:t>
       </w:r>
     </w:p>
     <w:p>
@@ -1293,42 +2713,25 @@
         <w:pStyle w:val="ListParagraph"/>
         <w:numPr>
           <w:ilvl w:val="0"/>
-          <w:numId w:val="6"/>
+          <w:numId w:val="4"/>
         </w:numPr>
         <w:bidi/>
         <w:jc w:val="both"/>
         <w:rPr>
           <w:rFonts w:asciiTheme="majorBidi" w:hAnsiTheme="majorBidi" w:cs="B Nazanin"/>
-          <w:lang w:bidi="fa-IR"/>
-        </w:rPr>
-      </w:pPr>
-      <w:proofErr w:type="spellStart"/>
-      <w:r>
-        <w:rPr>
-          <w:rFonts w:asciiTheme="majorBidi" w:hAnsiTheme="majorBidi" w:cs="B Nazanin"/>
-          <w:lang w:bidi="fa-IR"/>
-        </w:rPr>
-        <w:t>Phone_number</w:t>
-      </w:r>
-      <w:proofErr w:type="spellEnd"/>
-    </w:p>
-    <w:p>
-      <w:pPr>
-        <w:pStyle w:val="ListParagraph"/>
-        <w:bidi/>
-        <w:jc w:val="both"/>
-        <w:rPr>
-          <w:rFonts w:asciiTheme="majorBidi" w:hAnsiTheme="majorBidi" w:cs="B Nazanin"/>
-          <w:lang w:bidi="fa-IR"/>
-        </w:rPr>
-      </w:pPr>
-      <w:r>
-        <w:rPr>
-          <w:rFonts w:asciiTheme="majorBidi" w:hAnsiTheme="majorBidi" w:cs="B Nazanin" w:hint="cs"/>
-          <w:rtl/>
-          <w:lang w:bidi="fa-IR"/>
-        </w:rPr>
-        <w:t>شماره تلفن کاربر</w:t>
+          <w:sz w:val="24"/>
+          <w:szCs w:val="24"/>
+          <w:lang w:bidi="fa-IR"/>
+        </w:rPr>
+      </w:pPr>
+      <w:r>
+        <w:rPr>
+          <w:rFonts w:asciiTheme="majorBidi" w:hAnsiTheme="majorBidi" w:cs="B Nazanin"/>
+          <w:sz w:val="24"/>
+          <w:szCs w:val="24"/>
+          <w:lang w:bidi="fa-IR"/>
+        </w:rPr>
+        <w:t>account</w:t>
       </w:r>
     </w:p>
     <w:p>
@@ -1336,94 +2739,125 @@
         <w:pStyle w:val="ListParagraph"/>
         <w:numPr>
           <w:ilvl w:val="0"/>
-          <w:numId w:val="6"/>
+          <w:numId w:val="4"/>
         </w:numPr>
         <w:bidi/>
         <w:jc w:val="both"/>
         <w:rPr>
           <w:rFonts w:asciiTheme="majorBidi" w:hAnsiTheme="majorBidi" w:cs="B Nazanin"/>
-          <w:lang w:bidi="fa-IR"/>
-        </w:rPr>
-      </w:pPr>
-      <w:r>
-        <w:rPr>
-          <w:rFonts w:asciiTheme="majorBidi" w:hAnsiTheme="majorBidi" w:cs="B Nazanin"/>
-          <w:lang w:bidi="fa-IR"/>
-        </w:rPr>
-        <w:t>Gender</w:t>
-      </w:r>
-    </w:p>
-    <w:p>
-      <w:pPr>
-        <w:pStyle w:val="ListParagraph"/>
-        <w:bidi/>
-        <w:jc w:val="both"/>
-        <w:rPr>
-          <w:rFonts w:asciiTheme="majorBidi" w:hAnsiTheme="majorBidi" w:cs="B Nazanin"/>
-          <w:lang w:bidi="fa-IR"/>
-        </w:rPr>
-      </w:pPr>
-      <w:r>
-        <w:rPr>
-          <w:rFonts w:asciiTheme="majorBidi" w:hAnsiTheme="majorBidi" w:cs="B Nazanin" w:hint="cs"/>
-          <w:rtl/>
-          <w:lang w:bidi="fa-IR"/>
-        </w:rPr>
-        <w:t>جنسیت کاربر</w:t>
-      </w:r>
+          <w:sz w:val="24"/>
+          <w:szCs w:val="24"/>
+          <w:lang w:bidi="fa-IR"/>
+        </w:rPr>
+      </w:pPr>
+      <w:proofErr w:type="spellStart"/>
+      <w:r>
+        <w:rPr>
+          <w:rFonts w:asciiTheme="majorBidi" w:hAnsiTheme="majorBidi" w:cs="B Nazanin"/>
+          <w:sz w:val="24"/>
+          <w:szCs w:val="24"/>
+          <w:lang w:bidi="fa-IR"/>
+        </w:rPr>
+        <w:t>profile_user</w:t>
+      </w:r>
+      <w:proofErr w:type="spellEnd"/>
     </w:p>
     <w:p>
       <w:pPr>
         <w:pStyle w:val="ListParagraph"/>
         <w:numPr>
           <w:ilvl w:val="0"/>
-          <w:numId w:val="6"/>
+          <w:numId w:val="4"/>
         </w:numPr>
         <w:bidi/>
         <w:jc w:val="both"/>
         <w:rPr>
           <w:rFonts w:asciiTheme="majorBidi" w:hAnsiTheme="majorBidi" w:cs="B Nazanin"/>
-          <w:lang w:bidi="fa-IR"/>
-        </w:rPr>
-      </w:pPr>
-      <w:r>
-        <w:rPr>
-          <w:rFonts w:asciiTheme="majorBidi" w:hAnsiTheme="majorBidi" w:cs="B Nazanin"/>
-          <w:lang w:bidi="fa-IR"/>
-        </w:rPr>
-        <w:t>Birthday</w:t>
-      </w:r>
-    </w:p>
-    <w:p>
-      <w:pPr>
-        <w:pStyle w:val="ListParagraph"/>
-        <w:bidi/>
-        <w:jc w:val="both"/>
-        <w:rPr>
-          <w:rFonts w:asciiTheme="majorBidi" w:hAnsiTheme="majorBidi" w:cs="B Nazanin"/>
-          <w:lang w:bidi="fa-IR"/>
-        </w:rPr>
-      </w:pPr>
-      <w:r>
-        <w:rPr>
-          <w:rFonts w:asciiTheme="majorBidi" w:hAnsiTheme="majorBidi" w:cs="B Nazanin" w:hint="cs"/>
-          <w:rtl/>
-          <w:lang w:bidi="fa-IR"/>
-        </w:rPr>
-        <w:t>تاریخ تولد کاربر</w:t>
-      </w:r>
-    </w:p>
-    <w:p>
-      <w:pPr>
-        <w:pStyle w:val="ListParagraph"/>
-        <w:numPr>
-          <w:ilvl w:val="0"/>
-          <w:numId w:val="6"/>
-        </w:numPr>
-        <w:bidi/>
-        <w:jc w:val="both"/>
-        <w:rPr>
-          <w:rFonts w:asciiTheme="majorBidi" w:hAnsiTheme="majorBidi" w:cs="B Nazanin"/>
+          <w:sz w:val="28"/>
+          <w:szCs w:val="28"/>
+          <w:lang w:bidi="fa-IR"/>
+        </w:rPr>
+      </w:pPr>
+      <w:r>
+        <w:rPr>
+          <w:rFonts w:asciiTheme="majorBidi" w:hAnsiTheme="majorBidi" w:cs="B Nazanin"/>
+          <w:sz w:val="24"/>
+          <w:szCs w:val="24"/>
+          <w:lang w:bidi="fa-IR"/>
+        </w:rPr>
+        <w:t>post</w:t>
+      </w:r>
+    </w:p>
+    <w:p>
+      <w:pPr>
+        <w:bidi/>
+        <w:jc w:val="both"/>
+        <w:rPr>
+          <w:rFonts w:asciiTheme="majorBidi" w:hAnsiTheme="majorBidi" w:cs="B Nazanin" w:hint="cs"/>
+          <w:sz w:val="28"/>
+          <w:szCs w:val="28"/>
+          <w:rtl/>
+          <w:lang w:bidi="fa-IR"/>
+        </w:rPr>
+      </w:pPr>
+      <w:r>
+        <w:rPr>
+          <w:rFonts w:asciiTheme="majorBidi" w:hAnsiTheme="majorBidi" w:cs="B Nazanin"/>
+          <w:sz w:val="24"/>
+          <w:szCs w:val="24"/>
+          <w:lang w:bidi="fa-IR"/>
+        </w:rPr>
+        <w:t>account app</w:t>
+      </w:r>
+      <w:r>
+        <w:rPr>
+          <w:rFonts w:asciiTheme="majorBidi" w:hAnsiTheme="majorBidi" w:cs="B Nazanin" w:hint="cs"/>
+          <w:sz w:val="24"/>
+          <w:szCs w:val="24"/>
+          <w:rtl/>
+          <w:lang w:bidi="fa-IR"/>
+        </w:rPr>
+        <w:t xml:space="preserve"> </w:t>
+      </w:r>
+      <w:r>
+        <w:rPr>
+          <w:rFonts w:asciiTheme="majorBidi" w:hAnsiTheme="majorBidi" w:cs="B Nazanin" w:hint="cs"/>
+          <w:sz w:val="28"/>
+          <w:szCs w:val="28"/>
+          <w:rtl/>
+          <w:lang w:bidi="fa-IR"/>
+        </w:rPr>
+        <w:t xml:space="preserve">شامل عملیات و اطلاعات </w:t>
+      </w:r>
+      <w:r>
+        <w:rPr>
+          <w:rFonts w:asciiTheme="majorBidi" w:hAnsiTheme="majorBidi" w:cs="B Nazanin"/>
+          <w:sz w:val="24"/>
+          <w:szCs w:val="24"/>
+          <w:lang w:bidi="fa-IR"/>
+        </w:rPr>
+        <w:t>account</w:t>
+      </w:r>
+      <w:r>
+        <w:rPr>
+          <w:rFonts w:asciiTheme="majorBidi" w:hAnsiTheme="majorBidi" w:cs="B Nazanin" w:hint="cs"/>
+          <w:sz w:val="28"/>
+          <w:szCs w:val="28"/>
+          <w:rtl/>
+          <w:lang w:bidi="fa-IR"/>
+        </w:rPr>
+        <w:t xml:space="preserve"> کاربر می باشد.</w:t>
+      </w:r>
+    </w:p>
+    <w:p>
+      <w:pPr>
+        <w:bidi/>
+        <w:jc w:val="both"/>
+        <w:rPr>
+          <w:rFonts w:asciiTheme="majorBidi" w:hAnsiTheme="majorBidi" w:cs="B Nazanin" w:hint="cs"/>
+          <w:sz w:val="28"/>
+          <w:szCs w:val="28"/>
+          <w:rtl/>
           <w:lang w:bidi="fa-IR"/>
         </w:rPr>
       </w:pPr>
@@ -1431,164 +2865,109 @@
       <w:r>
         <w:rPr>
           <w:rFonts w:asciiTheme="majorBidi" w:hAnsiTheme="majorBidi" w:cs="B Nazanin"/>
-          <w:lang w:bidi="fa-IR"/>
-        </w:rPr>
-        <w:t>Profile_pic</w:t>
+          <w:sz w:val="24"/>
+          <w:szCs w:val="24"/>
+          <w:lang w:bidi="fa-IR"/>
+        </w:rPr>
+        <w:t>profile_user</w:t>
       </w:r>
       <w:proofErr w:type="spellEnd"/>
-    </w:p>
-    <w:p>
-      <w:pPr>
-        <w:pStyle w:val="ListParagraph"/>
-        <w:bidi/>
-        <w:jc w:val="both"/>
-        <w:rPr>
-          <w:rFonts w:asciiTheme="majorBidi" w:hAnsiTheme="majorBidi" w:cs="B Nazanin"/>
-          <w:lang w:bidi="fa-IR"/>
-        </w:rPr>
-      </w:pPr>
-      <w:r>
-        <w:rPr>
-          <w:rFonts w:asciiTheme="majorBidi" w:hAnsiTheme="majorBidi" w:cs="B Nazanin" w:hint="cs"/>
-          <w:rtl/>
-          <w:lang w:bidi="fa-IR"/>
-        </w:rPr>
-        <w:t>عکس پروفایل کاربر</w:t>
-      </w:r>
-    </w:p>
-    <w:p>
-      <w:pPr>
-        <w:pStyle w:val="ListParagraph"/>
-        <w:numPr>
-          <w:ilvl w:val="0"/>
-          <w:numId w:val="6"/>
-        </w:numPr>
-        <w:bidi/>
-        <w:jc w:val="both"/>
-        <w:rPr>
-          <w:rFonts w:asciiTheme="majorBidi" w:hAnsiTheme="majorBidi" w:cs="B Nazanin"/>
-          <w:lang w:bidi="fa-IR"/>
-        </w:rPr>
-      </w:pPr>
-      <w:proofErr w:type="spellStart"/>
-      <w:r>
-        <w:rPr>
-          <w:rFonts w:asciiTheme="majorBidi" w:hAnsiTheme="majorBidi" w:cs="B Nazanin"/>
-          <w:lang w:bidi="fa-IR"/>
-        </w:rPr>
-        <w:t>User_follow</w:t>
-      </w:r>
-      <w:proofErr w:type="spellEnd"/>
-    </w:p>
-    <w:p>
-      <w:pPr>
-        <w:pStyle w:val="ListParagraph"/>
-        <w:bidi/>
-        <w:jc w:val="both"/>
-        <w:rPr>
-          <w:rFonts w:asciiTheme="majorBidi" w:hAnsiTheme="majorBidi" w:cs="B Nazanin"/>
-          <w:lang w:bidi="fa-IR"/>
-        </w:rPr>
-      </w:pPr>
-      <w:r>
-        <w:rPr>
-          <w:rFonts w:asciiTheme="majorBidi" w:hAnsiTheme="majorBidi" w:cs="B Nazanin" w:hint="cs"/>
-          <w:rtl/>
-          <w:lang w:bidi="fa-IR"/>
-        </w:rPr>
-        <w:lastRenderedPageBreak/>
-        <w:t>کاربرانی که کاربر مورد نظر آنها را دنیال کرده است</w:t>
-      </w:r>
-    </w:p>
-    <w:p>
-      <w:pPr>
-        <w:pStyle w:val="ListParagraph"/>
-        <w:numPr>
-          <w:ilvl w:val="0"/>
-          <w:numId w:val="6"/>
-        </w:numPr>
-        <w:bidi/>
-        <w:jc w:val="both"/>
-        <w:rPr>
-          <w:rFonts w:asciiTheme="majorBidi" w:hAnsiTheme="majorBidi" w:cs="B Nazanin"/>
-          <w:lang w:bidi="fa-IR"/>
-        </w:rPr>
-      </w:pPr>
-      <w:proofErr w:type="spellStart"/>
-      <w:r>
-        <w:rPr>
-          <w:rFonts w:asciiTheme="majorBidi" w:hAnsiTheme="majorBidi" w:cs="B Nazanin"/>
-          <w:lang w:bidi="fa-IR"/>
-        </w:rPr>
-        <w:t>User_request</w:t>
-      </w:r>
-      <w:proofErr w:type="spellEnd"/>
-    </w:p>
-    <w:p>
-      <w:pPr>
-        <w:pStyle w:val="ListParagraph"/>
-        <w:bidi/>
-        <w:jc w:val="both"/>
-        <w:rPr>
-          <w:rFonts w:asciiTheme="majorBidi" w:hAnsiTheme="majorBidi" w:cs="B Nazanin"/>
-          <w:rtl/>
-          <w:lang w:bidi="fa-IR"/>
-        </w:rPr>
-      </w:pPr>
-      <w:r>
-        <w:rPr>
-          <w:rFonts w:asciiTheme="majorBidi" w:hAnsiTheme="majorBidi" w:cs="B Nazanin" w:hint="cs"/>
-          <w:rtl/>
-          <w:lang w:bidi="fa-IR"/>
-        </w:rPr>
-        <w:t>کاربرانی که کاربر مورد نظر برای آنها درخواست ارسال کرده است</w:t>
-      </w:r>
-    </w:p>
-    <w:p>
-      <w:pPr>
-        <w:bidi/>
-        <w:jc w:val="both"/>
-        <w:rPr>
-          <w:rFonts w:asciiTheme="majorBidi" w:hAnsiTheme="majorBidi" w:cs="B Nazanin"/>
-          <w:lang w:bidi="fa-IR"/>
-        </w:rPr>
-      </w:pPr>
-      <w:r>
-        <w:rPr>
-          <w:rFonts w:asciiTheme="majorBidi" w:hAnsiTheme="majorBidi" w:cs="B Nazanin" w:hint="cs"/>
-          <w:rtl/>
-          <w:lang w:bidi="fa-IR"/>
-        </w:rPr>
-        <w:t xml:space="preserve">موجودیت </w:t>
-      </w:r>
-      <w:r>
-        <w:rPr>
-          <w:rFonts w:asciiTheme="majorBidi" w:hAnsiTheme="majorBidi" w:cs="B Nazanin"/>
-          <w:lang w:bidi="fa-IR"/>
-        </w:rPr>
-        <w:t>post:</w:t>
+      <w:r>
+        <w:rPr>
+          <w:rFonts w:asciiTheme="majorBidi" w:hAnsiTheme="majorBidi" w:cs="B Nazanin"/>
+          <w:sz w:val="24"/>
+          <w:szCs w:val="24"/>
+          <w:lang w:bidi="fa-IR"/>
+        </w:rPr>
+        <w:t xml:space="preserve"> </w:t>
       </w:r>
       <w:bookmarkStart w:id="0" w:name="_GoBack"/>
       <w:bookmarkEnd w:id="0"/>
-    </w:p>
-    <w:p>
-      <w:pPr>
-        <w:bidi/>
-        <w:jc w:val="both"/>
-        <w:rPr>
-          <w:rFonts w:asciiTheme="majorBidi" w:hAnsiTheme="majorBidi" w:cs="B Nazanin" w:hint="cs"/>
-          <w:rtl/>
-          <w:lang w:bidi="fa-IR"/>
-        </w:rPr>
-      </w:pPr>
-      <w:r>
-        <w:rPr>
-          <w:rFonts w:asciiTheme="majorBidi" w:hAnsiTheme="majorBidi" w:cs="B Nazanin" w:hint="cs"/>
-          <w:rtl/>
-          <w:lang w:bidi="fa-IR"/>
-        </w:rPr>
-        <w:t>این موجودیت مشخصات یک پست را بیان می کند. ویژگی های این موجودیت شامل موارد زیر است</w:t>
-      </w:r>
+      <w:r>
+        <w:rPr>
+          <w:rFonts w:asciiTheme="majorBidi" w:hAnsiTheme="majorBidi" w:cs="B Nazanin"/>
+          <w:sz w:val="24"/>
+          <w:szCs w:val="24"/>
+          <w:lang w:bidi="fa-IR"/>
+        </w:rPr>
+        <w:t>app</w:t>
+      </w:r>
+      <w:r>
+        <w:rPr>
+          <w:rFonts w:asciiTheme="majorBidi" w:hAnsiTheme="majorBidi" w:cs="B Nazanin" w:hint="cs"/>
+          <w:sz w:val="24"/>
+          <w:szCs w:val="24"/>
+          <w:rtl/>
+          <w:lang w:bidi="fa-IR"/>
+        </w:rPr>
+        <w:t xml:space="preserve"> عملیات</w:t>
+      </w:r>
+      <w:r>
+        <w:rPr>
+          <w:rFonts w:asciiTheme="majorBidi" w:hAnsiTheme="majorBidi" w:cs="B Nazanin" w:hint="cs"/>
+          <w:sz w:val="28"/>
+          <w:szCs w:val="28"/>
+          <w:rtl/>
+          <w:lang w:bidi="fa-IR"/>
+        </w:rPr>
+        <w:t xml:space="preserve"> و اطلاعات مربوط به پروفایل کاربر می باشد</w:t>
+      </w:r>
+    </w:p>
+    <w:p>
+      <w:pPr>
+        <w:bidi/>
+        <w:jc w:val="both"/>
+        <w:rPr>
+          <w:rFonts w:asciiTheme="majorBidi" w:hAnsiTheme="majorBidi" w:cs="B Nazanin" w:hint="cs"/>
+          <w:sz w:val="28"/>
+          <w:szCs w:val="28"/>
+          <w:rtl/>
+          <w:lang w:bidi="fa-IR"/>
+        </w:rPr>
+      </w:pPr>
+      <w:r>
+        <w:rPr>
+          <w:rFonts w:asciiTheme="majorBidi" w:hAnsiTheme="majorBidi" w:cs="B Nazanin"/>
+          <w:sz w:val="24"/>
+          <w:szCs w:val="24"/>
+          <w:lang w:bidi="fa-IR"/>
+        </w:rPr>
+        <w:t>post app</w:t>
+      </w:r>
+      <w:r>
+        <w:rPr>
+          <w:rFonts w:asciiTheme="majorBidi" w:hAnsiTheme="majorBidi" w:cs="B Nazanin" w:hint="cs"/>
+          <w:sz w:val="28"/>
+          <w:szCs w:val="28"/>
+          <w:rtl/>
+          <w:lang w:bidi="fa-IR"/>
+        </w:rPr>
+        <w:t xml:space="preserve"> شامل اطلاعات و عملیات مربوط به پست های کاربر می باشد.</w:t>
+      </w:r>
+    </w:p>
+    <w:p>
+      <w:pPr>
+        <w:bidi/>
+        <w:jc w:val="both"/>
+        <w:rPr>
+          <w:rFonts w:asciiTheme="majorBidi" w:hAnsiTheme="majorBidi" w:cs="B Nazanin"/>
+          <w:sz w:val="28"/>
+          <w:szCs w:val="28"/>
+          <w:lang w:bidi="fa-IR"/>
+        </w:rPr>
+      </w:pPr>
+    </w:p>
+    <w:p>
+      <w:pPr>
+        <w:bidi/>
+        <w:jc w:val="both"/>
+        <w:rPr>
+          <w:rFonts w:asciiTheme="majorBidi" w:hAnsiTheme="majorBidi" w:cs="B Nazanin"/>
+          <w:sz w:val="28"/>
+          <w:szCs w:val="28"/>
+          <w:lang w:bidi="fa-IR"/>
+        </w:rPr>
+      </w:pPr>
     </w:p>
     <w:p>
       <w:pPr>
@@ -1671,7 +3050,7 @@
           <w:rPr>
             <w:noProof/>
           </w:rPr>
-          <w:t>4</w:t>
+          <w:t>5</w:t>
         </w:r>
         <w:r>
           <w:rPr>
@@ -1895,6 +3274,95 @@
       </w:pPr>
     </w:lvl>
   </w:abstractNum>
+  <w:abstractNum w:abstractNumId="2" w15:restartNumberingAfterBreak="0">
+    <w:nsid w:val="2E424671"/>
+    <w:multiLevelType w:val="hybridMultilevel"/>
+    <w:tmpl w:val="77B6F4C6"/>
+    <w:lvl w:ilvl="0" w:tplc="0638EF1A">
+      <w:start w:val="1"/>
+      <w:numFmt w:val="decimal"/>
+      <w:lvlText w:val="%1-"/>
+      <w:lvlJc w:val="left"/>
+      <w:pPr>
+        <w:ind w:left="720" w:hanging="360"/>
+      </w:pPr>
+      <w:rPr>
+        <w:rFonts w:hint="default"/>
+      </w:rPr>
+    </w:lvl>
+    <w:lvl w:ilvl="1" w:tplc="04090019" w:tentative="1">
+      <w:start w:val="1"/>
+      <w:numFmt w:val="lowerLetter"/>
+      <w:lvlText w:val="%2."/>
+      <w:lvlJc w:val="left"/>
+      <w:pPr>
+        <w:ind w:left="1440" w:hanging="360"/>
+      </w:pPr>
+    </w:lvl>
+    <w:lvl w:ilvl="2" w:tplc="0409001B" w:tentative="1">
+      <w:start w:val="1"/>
+      <w:numFmt w:val="lowerRoman"/>
+      <w:lvlText w:val="%3."/>
+      <w:lvlJc w:val="right"/>
+      <w:pPr>
+        <w:ind w:left="2160" w:hanging="180"/>
+      </w:pPr>
+    </w:lvl>
+    <w:lvl w:ilvl="3" w:tplc="0409000F" w:tentative="1">
+      <w:start w:val="1"/>
+      <w:numFmt w:val="decimal"/>
+      <w:lvlText w:val="%4."/>
+      <w:lvlJc w:val="left"/>
+      <w:pPr>
+        <w:ind w:left="2880" w:hanging="360"/>
+      </w:pPr>
+    </w:lvl>
+    <w:lvl w:ilvl="4" w:tplc="04090019" w:tentative="1">
+      <w:start w:val="1"/>
+      <w:numFmt w:val="lowerLetter"/>
+      <w:lvlText w:val="%5."/>
+      <w:lvlJc w:val="left"/>
+      <w:pPr>
+        <w:ind w:left="3600" w:hanging="360"/>
+      </w:pPr>
+    </w:lvl>
+    <w:lvl w:ilvl="5" w:tplc="0409001B" w:tentative="1">
+      <w:start w:val="1"/>
+      <w:numFmt w:val="lowerRoman"/>
+      <w:lvlText w:val="%6."/>
+      <w:lvlJc w:val="right"/>
+      <w:pPr>
+        <w:ind w:left="4320" w:hanging="180"/>
+      </w:pPr>
+    </w:lvl>
+    <w:lvl w:ilvl="6" w:tplc="0409000F" w:tentative="1">
+      <w:start w:val="1"/>
+      <w:numFmt w:val="decimal"/>
+      <w:lvlText w:val="%7."/>
+      <w:lvlJc w:val="left"/>
+      <w:pPr>
+        <w:ind w:left="5040" w:hanging="360"/>
+      </w:pPr>
+    </w:lvl>
+    <w:lvl w:ilvl="7" w:tplc="04090019" w:tentative="1">
+      <w:start w:val="1"/>
+      <w:numFmt w:val="lowerLetter"/>
+      <w:lvlText w:val="%8."/>
+      <w:lvlJc w:val="left"/>
+      <w:pPr>
+        <w:ind w:left="5760" w:hanging="360"/>
+      </w:pPr>
+    </w:lvl>
+    <w:lvl w:ilvl="8" w:tplc="0409001B" w:tentative="1">
+      <w:start w:val="1"/>
+      <w:numFmt w:val="lowerRoman"/>
+      <w:lvlText w:val="%9."/>
+      <w:lvlJc w:val="right"/>
+      <w:pPr>
+        <w:ind w:left="6480" w:hanging="180"/>
+      </w:pPr>
+    </w:lvl>
+  </w:abstractNum>
   <w:abstractNum w:abstractNumId="3" w15:restartNumberingAfterBreak="0">
     <w:nsid w:val="51D05AD7"/>
     <w:multiLevelType w:val="hybridMultilevel"/>
@@ -2008,14 +3476,201 @@
       </w:rPr>
     </w:lvl>
   </w:abstractNum>
+  <w:abstractNum w:abstractNumId="4" w15:restartNumberingAfterBreak="0">
+    <w:nsid w:val="56861723"/>
+    <w:multiLevelType w:val="hybridMultilevel"/>
+    <w:tmpl w:val="670E0DC8"/>
+    <w:lvl w:ilvl="0" w:tplc="0638EF1A">
+      <w:start w:val="1"/>
+      <w:numFmt w:val="decimal"/>
+      <w:lvlText w:val="%1-"/>
+      <w:lvlJc w:val="left"/>
+      <w:pPr>
+        <w:ind w:left="720" w:hanging="360"/>
+      </w:pPr>
+      <w:rPr>
+        <w:rFonts w:hint="default"/>
+      </w:rPr>
+    </w:lvl>
+    <w:lvl w:ilvl="1" w:tplc="04090019" w:tentative="1">
+      <w:start w:val="1"/>
+      <w:numFmt w:val="lowerLetter"/>
+      <w:lvlText w:val="%2."/>
+      <w:lvlJc w:val="left"/>
+      <w:pPr>
+        <w:ind w:left="1440" w:hanging="360"/>
+      </w:pPr>
+    </w:lvl>
+    <w:lvl w:ilvl="2" w:tplc="0409001B" w:tentative="1">
+      <w:start w:val="1"/>
+      <w:numFmt w:val="lowerRoman"/>
+      <w:lvlText w:val="%3."/>
+      <w:lvlJc w:val="right"/>
+      <w:pPr>
+        <w:ind w:left="2160" w:hanging="180"/>
+      </w:pPr>
+    </w:lvl>
+    <w:lvl w:ilvl="3" w:tplc="0409000F" w:tentative="1">
+      <w:start w:val="1"/>
+      <w:numFmt w:val="decimal"/>
+      <w:lvlText w:val="%4."/>
+      <w:lvlJc w:val="left"/>
+      <w:pPr>
+        <w:ind w:left="2880" w:hanging="360"/>
+      </w:pPr>
+    </w:lvl>
+    <w:lvl w:ilvl="4" w:tplc="04090019" w:tentative="1">
+      <w:start w:val="1"/>
+      <w:numFmt w:val="lowerLetter"/>
+      <w:lvlText w:val="%5."/>
+      <w:lvlJc w:val="left"/>
+      <w:pPr>
+        <w:ind w:left="3600" w:hanging="360"/>
+      </w:pPr>
+    </w:lvl>
+    <w:lvl w:ilvl="5" w:tplc="0409001B" w:tentative="1">
+      <w:start w:val="1"/>
+      <w:numFmt w:val="lowerRoman"/>
+      <w:lvlText w:val="%6."/>
+      <w:lvlJc w:val="right"/>
+      <w:pPr>
+        <w:ind w:left="4320" w:hanging="180"/>
+      </w:pPr>
+    </w:lvl>
+    <w:lvl w:ilvl="6" w:tplc="0409000F" w:tentative="1">
+      <w:start w:val="1"/>
+      <w:numFmt w:val="decimal"/>
+      <w:lvlText w:val="%7."/>
+      <w:lvlJc w:val="left"/>
+      <w:pPr>
+        <w:ind w:left="5040" w:hanging="360"/>
+      </w:pPr>
+    </w:lvl>
+    <w:lvl w:ilvl="7" w:tplc="04090019" w:tentative="1">
+      <w:start w:val="1"/>
+      <w:numFmt w:val="lowerLetter"/>
+      <w:lvlText w:val="%8."/>
+      <w:lvlJc w:val="left"/>
+      <w:pPr>
+        <w:ind w:left="5760" w:hanging="360"/>
+      </w:pPr>
+    </w:lvl>
+    <w:lvl w:ilvl="8" w:tplc="0409001B" w:tentative="1">
+      <w:start w:val="1"/>
+      <w:numFmt w:val="lowerRoman"/>
+      <w:lvlText w:val="%9."/>
+      <w:lvlJc w:val="right"/>
+      <w:pPr>
+        <w:ind w:left="6480" w:hanging="180"/>
+      </w:pPr>
+    </w:lvl>
+  </w:abstractNum>
+  <w:abstractNum w:abstractNumId="5" w15:restartNumberingAfterBreak="0">
+    <w:nsid w:val="70D03AEC"/>
+    <w:multiLevelType w:val="hybridMultilevel"/>
+    <w:tmpl w:val="670E0DC8"/>
+    <w:lvl w:ilvl="0" w:tplc="0638EF1A">
+      <w:start w:val="1"/>
+      <w:numFmt w:val="decimal"/>
+      <w:lvlText w:val="%1-"/>
+      <w:lvlJc w:val="left"/>
+      <w:pPr>
+        <w:ind w:left="720" w:hanging="360"/>
+      </w:pPr>
+      <w:rPr>
+        <w:rFonts w:hint="default"/>
+      </w:rPr>
+    </w:lvl>
+    <w:lvl w:ilvl="1" w:tplc="04090019" w:tentative="1">
+      <w:start w:val="1"/>
+      <w:numFmt w:val="lowerLetter"/>
+      <w:lvlText w:val="%2."/>
+      <w:lvlJc w:val="left"/>
+      <w:pPr>
+        <w:ind w:left="1440" w:hanging="360"/>
+      </w:pPr>
+    </w:lvl>
+    <w:lvl w:ilvl="2" w:tplc="0409001B" w:tentative="1">
+      <w:start w:val="1"/>
+      <w:numFmt w:val="lowerRoman"/>
+      <w:lvlText w:val="%3."/>
+      <w:lvlJc w:val="right"/>
+      <w:pPr>
+        <w:ind w:left="2160" w:hanging="180"/>
+      </w:pPr>
+    </w:lvl>
+    <w:lvl w:ilvl="3" w:tplc="0409000F" w:tentative="1">
+      <w:start w:val="1"/>
+      <w:numFmt w:val="decimal"/>
+      <w:lvlText w:val="%4."/>
+      <w:lvlJc w:val="left"/>
+      <w:pPr>
+        <w:ind w:left="2880" w:hanging="360"/>
+      </w:pPr>
+    </w:lvl>
+    <w:lvl w:ilvl="4" w:tplc="04090019" w:tentative="1">
+      <w:start w:val="1"/>
+      <w:numFmt w:val="lowerLetter"/>
+      <w:lvlText w:val="%5."/>
+      <w:lvlJc w:val="left"/>
+      <w:pPr>
+        <w:ind w:left="3600" w:hanging="360"/>
+      </w:pPr>
+    </w:lvl>
+    <w:lvl w:ilvl="5" w:tplc="0409001B" w:tentative="1">
+      <w:start w:val="1"/>
+      <w:numFmt w:val="lowerRoman"/>
+      <w:lvlText w:val="%6."/>
+      <w:lvlJc w:val="right"/>
+      <w:pPr>
+        <w:ind w:left="4320" w:hanging="180"/>
+      </w:pPr>
+    </w:lvl>
+    <w:lvl w:ilvl="6" w:tplc="0409000F" w:tentative="1">
+      <w:start w:val="1"/>
+      <w:numFmt w:val="decimal"/>
+      <w:lvlText w:val="%7."/>
+      <w:lvlJc w:val="left"/>
+      <w:pPr>
+        <w:ind w:left="5040" w:hanging="360"/>
+      </w:pPr>
+    </w:lvl>
+    <w:lvl w:ilvl="7" w:tplc="04090019" w:tentative="1">
+      <w:start w:val="1"/>
+      <w:numFmt w:val="lowerLetter"/>
+      <w:lvlText w:val="%8."/>
+      <w:lvlJc w:val="left"/>
+      <w:pPr>
+        <w:ind w:left="5760" w:hanging="360"/>
+      </w:pPr>
+    </w:lvl>
+    <w:lvl w:ilvl="8" w:tplc="0409001B" w:tentative="1">
+      <w:start w:val="1"/>
+      <w:numFmt w:val="lowerRoman"/>
+      <w:lvlText w:val="%9."/>
+      <w:lvlJc w:val="right"/>
+      <w:pPr>
+        <w:ind w:left="6480" w:hanging="180"/>
+      </w:pPr>
+    </w:lvl>
+  </w:abstractNum>
   <w:num w:numId="1">
     <w:abstractNumId w:val="0"/>
   </w:num>
-  <w:num w:numId="5">
+  <w:num w:numId="2">
     <w:abstractNumId w:val="3"/>
   </w:num>
+  <w:num w:numId="3">
+    <w:abstractNumId w:val="1"/>
+  </w:num>
+  <w:num w:numId="4">
+    <w:abstractNumId w:val="2"/>
+  </w:num>
+  <w:num w:numId="5">
+    <w:abstractNumId w:val="4"/>
+  </w:num>
   <w:num w:numId="6">
-    <w:abstractNumId w:val="1"/>
+    <w:abstractNumId w:val="5"/>
   </w:num>
 </w:numbering>
 </file>
@@ -2413,6 +4068,7 @@
   <w:style w:type="paragraph" w:default="1" w:styleId="Normal">
     <w:name w:val="Normal"/>
     <w:qFormat/>
+    <w:rsid w:val="00C45870"/>
   </w:style>
   <w:style w:type="character" w:default="1" w:styleId="DefaultParagraphFont">
     <w:name w:val="Default Paragraph Font"/>

</xml_diff>